<commit_message>
modif du rapport écrit
</commit_message>
<xml_diff>
--- a/RAPPORT DE STAGE/Rapport Stage Ecrit.docx
+++ b/RAPPORT DE STAGE/Rapport Stage Ecrit.docx
@@ -86,7 +86,6 @@
                 <w:spacing w:val="0"/>
                 <w:position w:val="0"/>
                 <w:sz w:val="22"/>
-                <w:shd w:fill="auto" w:val="clear"/>
               </w:rPr>
             </w:pPr>
           </w:p>
@@ -108,8 +107,8 @@
         </w:rPr>
       </w:pPr>
       <w:r>
-        <w:object w:dxaOrig="1993" w:dyaOrig="1315">
-          <v:rect xmlns:o="urn:schemas-microsoft-com:office:office" xmlns:v="urn:schemas-microsoft-com:vml" id="rectole0000000000" style="width:99.650000pt;height:65.750000pt" o:preferrelative="t" o:ole="">
+        <w:object w:dxaOrig="2024" w:dyaOrig="1336">
+          <v:rect xmlns:o="urn:schemas-microsoft-com:office:office" xmlns:v="urn:schemas-microsoft-com:vml" id="rectole0000000000" style="width:101.200000pt;height:66.800000pt" o:preferrelative="t" o:ole="">
             <o:lock v:ext="edit"/>
             <v:imagedata xmlns:r="http://schemas.openxmlformats.org/officeDocument/2006/relationships" r:id="docRId1" o:title=""/>
           </v:rect>
@@ -741,7 +740,6 @@
                 <w:spacing w:val="0"/>
                 <w:position w:val="0"/>
                 <w:sz w:val="22"/>
-                <w:shd w:fill="auto" w:val="clear"/>
               </w:rPr>
             </w:pPr>
             <w:r>
@@ -813,7 +811,6 @@
                 <w:spacing w:val="0"/>
                 <w:position w:val="0"/>
                 <w:sz w:val="22"/>
-                <w:shd w:fill="auto" w:val="clear"/>
               </w:rPr>
             </w:pPr>
             <w:r>
@@ -885,7 +882,6 @@
                 <w:spacing w:val="0"/>
                 <w:position w:val="0"/>
                 <w:sz w:val="22"/>
-                <w:shd w:fill="auto" w:val="clear"/>
               </w:rPr>
             </w:pPr>
             <w:r>
@@ -928,7 +924,6 @@
                 <w:spacing w:val="0"/>
                 <w:position w:val="0"/>
                 <w:sz w:val="22"/>
-                <w:shd w:fill="auto" w:val="clear"/>
               </w:rPr>
             </w:pPr>
             <w:r>
@@ -1111,7 +1106,6 @@
                 <w:spacing w:val="0"/>
                 <w:position w:val="0"/>
                 <w:sz w:val="22"/>
-                <w:shd w:fill="auto" w:val="clear"/>
               </w:rPr>
             </w:pPr>
             <w:r>
@@ -1183,7 +1177,6 @@
                 <w:spacing w:val="0"/>
                 <w:position w:val="0"/>
                 <w:sz w:val="22"/>
-                <w:shd w:fill="auto" w:val="clear"/>
               </w:rPr>
             </w:pPr>
             <w:r>
@@ -1256,7 +1249,6 @@
                 <w:spacing w:val="0"/>
                 <w:position w:val="0"/>
                 <w:sz w:val="22"/>
-                <w:shd w:fill="auto" w:val="clear"/>
               </w:rPr>
             </w:pPr>
             <w:r>
@@ -1299,7 +1291,6 @@
                 <w:spacing w:val="0"/>
                 <w:position w:val="0"/>
                 <w:sz w:val="22"/>
-                <w:shd w:fill="auto" w:val="clear"/>
               </w:rPr>
             </w:pPr>
             <w:r>
@@ -2414,8 +2405,8 @@
         </w:rPr>
       </w:pPr>
       <w:r>
-        <w:object w:dxaOrig="8310" w:dyaOrig="5760">
-          <v:rect xmlns:o="urn:schemas-microsoft-com:office:office" xmlns:v="urn:schemas-microsoft-com:vml" id="rectole0000000001" style="width:415.500000pt;height:288.000000pt" o:preferrelative="t" o:ole="">
+        <w:object w:dxaOrig="8422" w:dyaOrig="5831">
+          <v:rect xmlns:o="urn:schemas-microsoft-com:office:office" xmlns:v="urn:schemas-microsoft-com:vml" id="rectole0000000001" style="width:421.100000pt;height:291.550000pt" o:preferrelative="t" o:ole="">
             <o:lock v:ext="edit"/>
             <v:imagedata xmlns:r="http://schemas.openxmlformats.org/officeDocument/2006/relationships" r:id="docRId3" o:title=""/>
           </v:rect>
@@ -2946,8 +2937,8 @@
         </w:rPr>
       </w:pPr>
       <w:r>
-        <w:object w:dxaOrig="8985" w:dyaOrig="5444">
-          <v:rect xmlns:o="urn:schemas-microsoft-com:office:office" xmlns:v="urn:schemas-microsoft-com:vml" id="rectole0000000002" style="width:449.250000pt;height:272.200000pt" o:preferrelative="t" o:ole="">
+        <w:object w:dxaOrig="9091" w:dyaOrig="5507">
+          <v:rect xmlns:o="urn:schemas-microsoft-com:office:office" xmlns:v="urn:schemas-microsoft-com:vml" id="rectole0000000002" style="width:454.550000pt;height:275.350000pt" o:preferrelative="t" o:ole="">
             <o:lock v:ext="edit"/>
             <v:imagedata xmlns:r="http://schemas.openxmlformats.org/officeDocument/2006/relationships" r:id="docRId5" o:title=""/>
           </v:rect>
@@ -3030,8 +3021,8 @@
         </w:rPr>
       </w:pPr>
       <w:r>
-        <w:object w:dxaOrig="9480" w:dyaOrig="7769">
-          <v:rect xmlns:o="urn:schemas-microsoft-com:office:office" xmlns:v="urn:schemas-microsoft-com:vml" id="rectole0000000003" style="width:474.000000pt;height:388.450000pt" o:preferrelative="t" o:ole="">
+        <w:object w:dxaOrig="9597" w:dyaOrig="7855">
+          <v:rect xmlns:o="urn:schemas-microsoft-com:office:office" xmlns:v="urn:schemas-microsoft-com:vml" id="rectole0000000003" style="width:479.850000pt;height:392.750000pt" o:preferrelative="t" o:ole="">
             <o:lock v:ext="edit"/>
             <v:imagedata xmlns:r="http://schemas.openxmlformats.org/officeDocument/2006/relationships" r:id="docRId7" o:title=""/>
           </v:rect>
@@ -3113,8 +3104,8 @@
         </w:rPr>
       </w:pPr>
       <w:r>
-        <w:object w:dxaOrig="9090" w:dyaOrig="7395">
-          <v:rect xmlns:o="urn:schemas-microsoft-com:office:office" xmlns:v="urn:schemas-microsoft-com:vml" id="rectole0000000004" style="width:454.500000pt;height:369.750000pt" o:preferrelative="t" o:ole="">
+        <w:object w:dxaOrig="9212" w:dyaOrig="7491">
+          <v:rect xmlns:o="urn:schemas-microsoft-com:office:office" xmlns:v="urn:schemas-microsoft-com:vml" id="rectole0000000004" style="width:460.600000pt;height:374.550000pt" o:preferrelative="t" o:ole="">
             <o:lock v:ext="edit"/>
             <v:imagedata xmlns:r="http://schemas.openxmlformats.org/officeDocument/2006/relationships" r:id="docRId9" o:title=""/>
           </v:rect>
@@ -3208,7 +3199,7 @@
       <w:pPr>
         <w:numPr>
           <w:ilvl w:val="0"/>
-          <w:numId w:val="49"/>
+          <w:numId w:val="45"/>
         </w:numPr>
         <w:spacing w:before="170" w:after="170" w:line="240"/>
         <w:ind w:right="0" w:left="720" w:hanging="360"/>
@@ -3238,7 +3229,7 @@
       <w:pPr>
         <w:numPr>
           <w:ilvl w:val="0"/>
-          <w:numId w:val="49"/>
+          <w:numId w:val="45"/>
         </w:numPr>
         <w:spacing w:before="170" w:after="170" w:line="240"/>
         <w:ind w:right="0" w:left="720" w:hanging="360"/>
@@ -3268,7 +3259,7 @@
       <w:pPr>
         <w:numPr>
           <w:ilvl w:val="0"/>
-          <w:numId w:val="49"/>
+          <w:numId w:val="45"/>
         </w:numPr>
         <w:spacing w:before="170" w:after="170" w:line="240"/>
         <w:ind w:right="0" w:left="720" w:hanging="360"/>
@@ -3298,7 +3289,7 @@
       <w:pPr>
         <w:numPr>
           <w:ilvl w:val="0"/>
-          <w:numId w:val="49"/>
+          <w:numId w:val="45"/>
         </w:numPr>
         <w:spacing w:before="170" w:after="170" w:line="240"/>
         <w:ind w:right="0" w:left="720" w:hanging="360"/>
@@ -3328,7 +3319,7 @@
       <w:pPr>
         <w:numPr>
           <w:ilvl w:val="0"/>
-          <w:numId w:val="49"/>
+          <w:numId w:val="45"/>
         </w:numPr>
         <w:spacing w:before="170" w:after="170" w:line="240"/>
         <w:ind w:right="0" w:left="720" w:hanging="360"/>
@@ -3358,7 +3349,7 @@
       <w:pPr>
         <w:numPr>
           <w:ilvl w:val="0"/>
-          <w:numId w:val="49"/>
+          <w:numId w:val="45"/>
         </w:numPr>
         <w:spacing w:before="170" w:after="170" w:line="240"/>
         <w:ind w:right="0" w:left="720" w:hanging="360"/>
@@ -3408,6 +3399,173 @@
           <w:shd w:fill="auto" w:val="clear"/>
         </w:rPr>
         <w:t xml:space="preserve">C – Solution proposée et réalisée</w:t>
+      </w:r>
+    </w:p>
+    <w:p>
+      <w:pPr>
+        <w:spacing w:before="170" w:after="170" w:line="240"/>
+        <w:ind w:right="0" w:left="0" w:firstLine="0"/>
+        <w:jc w:val="left"/>
+        <w:rPr>
+          <w:rFonts w:ascii="Calibri" w:hAnsi="Calibri" w:cs="Calibri" w:eastAsia="Calibri"/>
+          <w:color w:val="auto"/>
+          <w:spacing w:val="0"/>
+          <w:position w:val="0"/>
+          <w:sz w:val="24"/>
+          <w:shd w:fill="auto" w:val="clear"/>
+        </w:rPr>
+      </w:pPr>
+      <w:r>
+        <w:rPr>
+          <w:rFonts w:ascii="Calibri" w:hAnsi="Calibri" w:cs="Calibri" w:eastAsia="Calibri"/>
+          <w:color w:val="auto"/>
+          <w:spacing w:val="0"/>
+          <w:position w:val="0"/>
+          <w:sz w:val="24"/>
+          <w:shd w:fill="auto" w:val="clear"/>
+        </w:rPr>
+        <w:t xml:space="preserve">J'ai refais toute la fiche du produit afin qu'elle soit plus claire, j'ai réduit la description principale en faisant des boutons qui permettent de classer les différentes informations du produit et d'alléger la page principale.</w:t>
+      </w:r>
+    </w:p>
+    <w:p>
+      <w:pPr>
+        <w:spacing w:before="170" w:after="170" w:line="240"/>
+        <w:ind w:right="0" w:left="0" w:firstLine="0"/>
+        <w:jc w:val="left"/>
+        <w:rPr>
+          <w:rFonts w:ascii="Calibri" w:hAnsi="Calibri" w:cs="Calibri" w:eastAsia="Calibri"/>
+          <w:color w:val="auto"/>
+          <w:spacing w:val="0"/>
+          <w:position w:val="0"/>
+          <w:sz w:val="24"/>
+          <w:shd w:fill="auto" w:val="clear"/>
+        </w:rPr>
+      </w:pPr>
+      <w:r>
+        <w:rPr>
+          <w:rFonts w:ascii="Calibri" w:hAnsi="Calibri" w:cs="Calibri" w:eastAsia="Calibri"/>
+          <w:color w:val="auto"/>
+          <w:spacing w:val="0"/>
+          <w:position w:val="0"/>
+          <w:sz w:val="24"/>
+          <w:shd w:fill="auto" w:val="clear"/>
+        </w:rPr>
+        <w:t xml:space="preserve">J'ai incorporé les caractéristiques techniques de chaque produit dans la fiche.</w:t>
+      </w:r>
+      <w:r>
+        <w:rPr>
+          <w:rFonts w:ascii="Calibri" w:hAnsi="Calibri" w:cs="Calibri" w:eastAsia="Calibri"/>
+          <w:color w:val="auto"/>
+          <w:spacing w:val="0"/>
+          <w:position w:val="0"/>
+          <w:sz w:val="24"/>
+          <w:shd w:fill="auto" w:val="clear"/>
+        </w:rPr>
+        <w:t xml:space="preserve"> (Voir Annexe 1 et Annexe 2).</w:t>
+      </w:r>
+    </w:p>
+    <w:p>
+      <w:pPr>
+        <w:spacing w:before="170" w:after="170" w:line="240"/>
+        <w:ind w:right="0" w:left="0" w:firstLine="0"/>
+        <w:jc w:val="left"/>
+        <w:rPr>
+          <w:rFonts w:ascii="Calibri" w:hAnsi="Calibri" w:cs="Calibri" w:eastAsia="Calibri"/>
+          <w:color w:val="auto"/>
+          <w:spacing w:val="0"/>
+          <w:position w:val="0"/>
+          <w:sz w:val="24"/>
+          <w:shd w:fill="auto" w:val="clear"/>
+        </w:rPr>
+      </w:pPr>
+      <w:r>
+        <w:rPr>
+          <w:rFonts w:ascii="Calibri" w:hAnsi="Calibri" w:cs="Calibri" w:eastAsia="Calibri"/>
+          <w:color w:val="auto"/>
+          <w:spacing w:val="0"/>
+          <w:position w:val="0"/>
+          <w:sz w:val="24"/>
+          <w:shd w:fill="auto" w:val="clear"/>
+        </w:rPr>
+        <w:t xml:space="preserve">J'ai veillé à ce que le bouton Ajouter au panier soit bien sur tous les produits en le mettant automatiquement sur la fiche. (Voir Annexe 3)</w:t>
+      </w:r>
+    </w:p>
+    <w:p>
+      <w:pPr>
+        <w:spacing w:before="170" w:after="170" w:line="240"/>
+        <w:ind w:right="0" w:left="0" w:firstLine="0"/>
+        <w:jc w:val="left"/>
+        <w:rPr>
+          <w:rFonts w:ascii="Calibri" w:hAnsi="Calibri" w:cs="Calibri" w:eastAsia="Calibri"/>
+          <w:color w:val="auto"/>
+          <w:spacing w:val="0"/>
+          <w:position w:val="0"/>
+          <w:sz w:val="24"/>
+          <w:shd w:fill="auto" w:val="clear"/>
+        </w:rPr>
+      </w:pPr>
+      <w:r>
+        <w:rPr>
+          <w:rFonts w:ascii="Calibri" w:hAnsi="Calibri" w:cs="Calibri" w:eastAsia="Calibri"/>
+          <w:color w:val="auto"/>
+          <w:spacing w:val="0"/>
+          <w:position w:val="0"/>
+          <w:sz w:val="24"/>
+          <w:shd w:fill="auto" w:val="clear"/>
+        </w:rPr>
+        <w:t xml:space="preserve">J'ai fait attention également à ce qu'il n'y ai pas trop de produits liés ensemble.</w:t>
+      </w:r>
+    </w:p>
+    <w:p>
+      <w:pPr>
+        <w:spacing w:before="170" w:after="170" w:line="240"/>
+        <w:ind w:right="0" w:left="0" w:firstLine="0"/>
+        <w:jc w:val="left"/>
+        <w:rPr>
+          <w:rFonts w:ascii="Calibri" w:hAnsi="Calibri" w:cs="Calibri" w:eastAsia="Calibri"/>
+          <w:color w:val="auto"/>
+          <w:spacing w:val="0"/>
+          <w:position w:val="0"/>
+          <w:sz w:val="24"/>
+          <w:shd w:fill="auto" w:val="clear"/>
+        </w:rPr>
+      </w:pPr>
+      <w:r>
+        <w:rPr>
+          <w:rFonts w:ascii="Calibri" w:hAnsi="Calibri" w:cs="Calibri" w:eastAsia="Calibri"/>
+          <w:color w:val="auto"/>
+          <w:spacing w:val="0"/>
+          <w:position w:val="0"/>
+          <w:sz w:val="24"/>
+          <w:shd w:fill="auto" w:val="clear"/>
+        </w:rPr>
+        <w:t xml:space="preserve">J'ai repris une fiche qui n'était pas coder et je l'ai refaite en HTML et CSS avec un peu de JAVASCRIPT ,j'ai trié ce que j'allais mettre dans mes différentes catégories. (voir Annexe 4). J'ai séparé les différentes informations par catégories que j'ai mise sur d'autres pages grâce aux différents boutons créer en partie avec du JAVASCRIPT pour permettre de cacher les différents tableaux suivants sur quel bouton on aura cliqué. (voir Annexe 5, Annexe 9, Annexe 10 et Annexe 11).</w:t>
+      </w:r>
+    </w:p>
+    <w:p>
+      <w:pPr>
+        <w:spacing w:before="170" w:after="170" w:line="240"/>
+        <w:ind w:right="0" w:left="0" w:firstLine="0"/>
+        <w:jc w:val="left"/>
+        <w:rPr>
+          <w:rFonts w:ascii="Calibri" w:hAnsi="Calibri" w:cs="Calibri" w:eastAsia="Calibri"/>
+          <w:color w:val="auto"/>
+          <w:spacing w:val="0"/>
+          <w:position w:val="0"/>
+          <w:sz w:val="24"/>
+          <w:shd w:fill="auto" w:val="clear"/>
+        </w:rPr>
+      </w:pPr>
+      <w:r>
+        <w:rPr>
+          <w:rFonts w:ascii="Calibri" w:hAnsi="Calibri" w:cs="Calibri" w:eastAsia="Calibri"/>
+          <w:color w:val="auto"/>
+          <w:spacing w:val="0"/>
+          <w:position w:val="0"/>
+          <w:sz w:val="24"/>
+          <w:shd w:fill="auto" w:val="clear"/>
+        </w:rPr>
+        <w:t xml:space="preserve"> J'ai ensuite rajouter du CSS et du JAVASCRIPT. </w:t>
       </w:r>
     </w:p>
     <w:p>
@@ -4081,6 +4239,7 @@
         <w:jc w:val="left"/>
         <w:rPr>
           <w:rFonts w:ascii="Calibri" w:hAnsi="Calibri" w:cs="Calibri" w:eastAsia="Calibri"/>
+          <w:b/>
           <w:color w:val="auto"/>
           <w:spacing w:val="0"/>
           <w:position w:val="0"/>
@@ -4100,6 +4259,937 @@
         </w:rPr>
         <w:t xml:space="preserve">V – Annexes</w:t>
       </w:r>
+    </w:p>
+    <w:p>
+      <w:pPr>
+        <w:spacing w:before="170" w:after="170" w:line="240"/>
+        <w:ind w:right="0" w:left="0" w:firstLine="0"/>
+        <w:jc w:val="left"/>
+        <w:rPr>
+          <w:rFonts w:ascii="Calibri" w:hAnsi="Calibri" w:cs="Calibri" w:eastAsia="Calibri"/>
+          <w:b/>
+          <w:color w:val="auto"/>
+          <w:spacing w:val="0"/>
+          <w:position w:val="0"/>
+          <w:sz w:val="24"/>
+          <w:shd w:fill="auto" w:val="clear"/>
+        </w:rPr>
+      </w:pPr>
+      <w:r>
+        <w:rPr>
+          <w:rFonts w:ascii="Calibri" w:hAnsi="Calibri" w:cs="Calibri" w:eastAsia="Calibri"/>
+          <w:b/>
+          <w:color w:val="auto"/>
+          <w:spacing w:val="0"/>
+          <w:position w:val="0"/>
+          <w:sz w:val="24"/>
+          <w:shd w:fill="auto" w:val="clear"/>
+        </w:rPr>
+        <w:tab/>
+      </w:r>
+      <w:r>
+        <w:rPr>
+          <w:rFonts w:ascii="Calibri" w:hAnsi="Calibri" w:cs="Calibri" w:eastAsia="Calibri"/>
+          <w:b/>
+          <w:color w:val="auto"/>
+          <w:spacing w:val="0"/>
+          <w:position w:val="0"/>
+          <w:sz w:val="24"/>
+          <w:u w:val="single"/>
+          <w:shd w:fill="auto" w:val="clear"/>
+        </w:rPr>
+        <w:t xml:space="preserve">Annexe 1 :</w:t>
+      </w:r>
+    </w:p>
+    <w:p>
+      <w:pPr>
+        <w:spacing w:before="170" w:after="170" w:line="240"/>
+        <w:ind w:right="0" w:left="0" w:firstLine="0"/>
+        <w:jc w:val="left"/>
+        <w:rPr>
+          <w:rFonts w:ascii="Calibri" w:hAnsi="Calibri" w:cs="Calibri" w:eastAsia="Calibri"/>
+          <w:b/>
+          <w:color w:val="auto"/>
+          <w:spacing w:val="0"/>
+          <w:position w:val="0"/>
+          <w:sz w:val="24"/>
+          <w:shd w:fill="auto" w:val="clear"/>
+        </w:rPr>
+      </w:pPr>
+      <w:r>
+        <w:object w:dxaOrig="8310" w:dyaOrig="5564">
+          <v:rect xmlns:o="urn:schemas-microsoft-com:office:office" xmlns:v="urn:schemas-microsoft-com:vml" id="rectole0000000005" style="width:415.500000pt;height:278.200000pt" o:preferrelative="t" o:ole="">
+            <o:lock v:ext="edit"/>
+            <v:imagedata xmlns:r="http://schemas.openxmlformats.org/officeDocument/2006/relationships" r:id="docRId11" o:title=""/>
+          </v:rect>
+          <o:OLEObject xmlns:r="http://schemas.openxmlformats.org/officeDocument/2006/relationships" xmlns:o="urn:schemas-microsoft-com:office:office" Type="Embed" ProgID="StaticMetafile" DrawAspect="Content" ObjectID="0000000005" ShapeID="rectole0000000005" r:id="docRId10"/>
+        </w:object>
+      </w:r>
+    </w:p>
+    <w:p>
+      <w:pPr>
+        <w:spacing w:before="170" w:after="170" w:line="240"/>
+        <w:ind w:right="0" w:left="0" w:firstLine="0"/>
+        <w:jc w:val="left"/>
+        <w:rPr>
+          <w:rFonts w:ascii="Calibri" w:hAnsi="Calibri" w:cs="Calibri" w:eastAsia="Calibri"/>
+          <w:b/>
+          <w:color w:val="auto"/>
+          <w:spacing w:val="0"/>
+          <w:position w:val="0"/>
+          <w:sz w:val="24"/>
+          <w:u w:val="single"/>
+          <w:shd w:fill="auto" w:val="clear"/>
+        </w:rPr>
+      </w:pPr>
+      <w:r>
+        <w:rPr>
+          <w:rFonts w:ascii="Calibri" w:hAnsi="Calibri" w:cs="Calibri" w:eastAsia="Calibri"/>
+          <w:b/>
+          <w:color w:val="auto"/>
+          <w:spacing w:val="0"/>
+          <w:position w:val="0"/>
+          <w:sz w:val="24"/>
+          <w:shd w:fill="auto" w:val="clear"/>
+        </w:rPr>
+        <w:tab/>
+      </w:r>
+      <w:r>
+        <w:rPr>
+          <w:rFonts w:ascii="Calibri" w:hAnsi="Calibri" w:cs="Calibri" w:eastAsia="Calibri"/>
+          <w:b/>
+          <w:color w:val="auto"/>
+          <w:spacing w:val="0"/>
+          <w:position w:val="0"/>
+          <w:sz w:val="24"/>
+          <w:u w:val="single"/>
+          <w:shd w:fill="auto" w:val="clear"/>
+        </w:rPr>
+        <w:t xml:space="preserve">Annexe 2 :</w:t>
+      </w:r>
+    </w:p>
+    <w:p>
+      <w:pPr>
+        <w:spacing w:before="170" w:after="170" w:line="240"/>
+        <w:ind w:right="0" w:left="0" w:firstLine="0"/>
+        <w:jc w:val="left"/>
+        <w:rPr>
+          <w:rFonts w:ascii="Calibri" w:hAnsi="Calibri" w:cs="Calibri" w:eastAsia="Calibri"/>
+          <w:b/>
+          <w:color w:val="auto"/>
+          <w:spacing w:val="0"/>
+          <w:position w:val="0"/>
+          <w:sz w:val="24"/>
+          <w:u w:val="single"/>
+          <w:shd w:fill="auto" w:val="clear"/>
+        </w:rPr>
+      </w:pPr>
+      <w:r>
+        <w:object w:dxaOrig="8310" w:dyaOrig="5400">
+          <v:rect xmlns:o="urn:schemas-microsoft-com:office:office" xmlns:v="urn:schemas-microsoft-com:vml" id="rectole0000000006" style="width:415.500000pt;height:270.000000pt" o:preferrelative="t" o:ole="">
+            <o:lock v:ext="edit"/>
+            <v:imagedata xmlns:r="http://schemas.openxmlformats.org/officeDocument/2006/relationships" r:id="docRId13" o:title=""/>
+          </v:rect>
+          <o:OLEObject xmlns:r="http://schemas.openxmlformats.org/officeDocument/2006/relationships" xmlns:o="urn:schemas-microsoft-com:office:office" Type="Embed" ProgID="StaticMetafile" DrawAspect="Content" ObjectID="0000000006" ShapeID="rectole0000000006" r:id="docRId12"/>
+        </w:object>
+      </w:r>
+    </w:p>
+    <w:p>
+      <w:pPr>
+        <w:spacing w:before="170" w:after="170" w:line="240"/>
+        <w:ind w:right="0" w:left="0" w:firstLine="0"/>
+        <w:jc w:val="left"/>
+        <w:rPr>
+          <w:rFonts w:ascii="Calibri" w:hAnsi="Calibri" w:cs="Calibri" w:eastAsia="Calibri"/>
+          <w:b/>
+          <w:color w:val="auto"/>
+          <w:spacing w:val="0"/>
+          <w:position w:val="0"/>
+          <w:sz w:val="24"/>
+          <w:u w:val="single"/>
+          <w:shd w:fill="auto" w:val="clear"/>
+        </w:rPr>
+      </w:pPr>
+      <w:r>
+        <w:rPr>
+          <w:rFonts w:ascii="Calibri" w:hAnsi="Calibri" w:cs="Calibri" w:eastAsia="Calibri"/>
+          <w:b/>
+          <w:color w:val="auto"/>
+          <w:spacing w:val="0"/>
+          <w:position w:val="0"/>
+          <w:sz w:val="24"/>
+          <w:shd w:fill="auto" w:val="clear"/>
+        </w:rPr>
+        <w:tab/>
+      </w:r>
+      <w:r>
+        <w:rPr>
+          <w:rFonts w:ascii="Calibri" w:hAnsi="Calibri" w:cs="Calibri" w:eastAsia="Calibri"/>
+          <w:b/>
+          <w:color w:val="auto"/>
+          <w:spacing w:val="0"/>
+          <w:position w:val="0"/>
+          <w:sz w:val="24"/>
+          <w:u w:val="single"/>
+          <w:shd w:fill="auto" w:val="clear"/>
+        </w:rPr>
+        <w:t xml:space="preserve">Annexe 3 :</w:t>
+      </w:r>
+    </w:p>
+    <w:p>
+      <w:pPr>
+        <w:spacing w:before="170" w:after="170" w:line="240"/>
+        <w:ind w:right="0" w:left="0" w:firstLine="0"/>
+        <w:jc w:val="left"/>
+        <w:rPr>
+          <w:rFonts w:ascii="Calibri" w:hAnsi="Calibri" w:cs="Calibri" w:eastAsia="Calibri"/>
+          <w:b/>
+          <w:color w:val="auto"/>
+          <w:spacing w:val="0"/>
+          <w:position w:val="0"/>
+          <w:sz w:val="24"/>
+          <w:u w:val="single"/>
+          <w:shd w:fill="auto" w:val="clear"/>
+        </w:rPr>
+      </w:pPr>
+      <w:r>
+        <w:object w:dxaOrig="8310" w:dyaOrig="5430">
+          <v:rect xmlns:o="urn:schemas-microsoft-com:office:office" xmlns:v="urn:schemas-microsoft-com:vml" id="rectole0000000007" style="width:415.500000pt;height:271.500000pt" o:preferrelative="t" o:ole="">
+            <o:lock v:ext="edit"/>
+            <v:imagedata xmlns:r="http://schemas.openxmlformats.org/officeDocument/2006/relationships" r:id="docRId15" o:title=""/>
+          </v:rect>
+          <o:OLEObject xmlns:r="http://schemas.openxmlformats.org/officeDocument/2006/relationships" xmlns:o="urn:schemas-microsoft-com:office:office" Type="Embed" ProgID="StaticMetafile" DrawAspect="Content" ObjectID="0000000007" ShapeID="rectole0000000007" r:id="docRId14"/>
+        </w:object>
+      </w:r>
+    </w:p>
+    <w:p>
+      <w:pPr>
+        <w:spacing w:before="170" w:after="170" w:line="240"/>
+        <w:ind w:right="0" w:left="0" w:firstLine="0"/>
+        <w:jc w:val="left"/>
+        <w:rPr>
+          <w:rFonts w:ascii="Calibri" w:hAnsi="Calibri" w:cs="Calibri" w:eastAsia="Calibri"/>
+          <w:b/>
+          <w:color w:val="auto"/>
+          <w:spacing w:val="0"/>
+          <w:position w:val="0"/>
+          <w:sz w:val="24"/>
+          <w:u w:val="single"/>
+          <w:shd w:fill="auto" w:val="clear"/>
+        </w:rPr>
+      </w:pPr>
+      <w:r>
+        <w:rPr>
+          <w:rFonts w:ascii="Calibri" w:hAnsi="Calibri" w:cs="Calibri" w:eastAsia="Calibri"/>
+          <w:b/>
+          <w:color w:val="auto"/>
+          <w:spacing w:val="0"/>
+          <w:position w:val="0"/>
+          <w:sz w:val="24"/>
+          <w:shd w:fill="auto" w:val="clear"/>
+        </w:rPr>
+        <w:tab/>
+      </w:r>
+      <w:r>
+        <w:rPr>
+          <w:rFonts w:ascii="Calibri" w:hAnsi="Calibri" w:cs="Calibri" w:eastAsia="Calibri"/>
+          <w:b/>
+          <w:color w:val="auto"/>
+          <w:spacing w:val="0"/>
+          <w:position w:val="0"/>
+          <w:sz w:val="24"/>
+          <w:u w:val="single"/>
+          <w:shd w:fill="auto" w:val="clear"/>
+        </w:rPr>
+        <w:t xml:space="preserve">Annexe 4 :</w:t>
+      </w:r>
+    </w:p>
+    <w:p>
+      <w:pPr>
+        <w:spacing w:before="170" w:after="170" w:line="240"/>
+        <w:ind w:right="0" w:left="0" w:firstLine="0"/>
+        <w:jc w:val="left"/>
+        <w:rPr>
+          <w:rFonts w:ascii="Calibri" w:hAnsi="Calibri" w:cs="Calibri" w:eastAsia="Calibri"/>
+          <w:b/>
+          <w:color w:val="auto"/>
+          <w:spacing w:val="0"/>
+          <w:position w:val="0"/>
+          <w:sz w:val="24"/>
+          <w:u w:val="single"/>
+          <w:shd w:fill="auto" w:val="clear"/>
+        </w:rPr>
+      </w:pPr>
+      <w:r>
+        <w:object w:dxaOrig="8310" w:dyaOrig="3734">
+          <v:rect xmlns:o="urn:schemas-microsoft-com:office:office" xmlns:v="urn:schemas-microsoft-com:vml" id="rectole0000000008" style="width:415.500000pt;height:186.700000pt" o:preferrelative="t" o:ole="">
+            <o:lock v:ext="edit"/>
+            <v:imagedata xmlns:r="http://schemas.openxmlformats.org/officeDocument/2006/relationships" r:id="docRId17" o:title=""/>
+          </v:rect>
+          <o:OLEObject xmlns:r="http://schemas.openxmlformats.org/officeDocument/2006/relationships" xmlns:o="urn:schemas-microsoft-com:office:office" Type="Embed" ProgID="StaticMetafile" DrawAspect="Content" ObjectID="0000000008" ShapeID="rectole0000000008" r:id="docRId16"/>
+        </w:object>
+      </w:r>
+    </w:p>
+    <w:p>
+      <w:pPr>
+        <w:spacing w:before="170" w:after="170" w:line="240"/>
+        <w:ind w:right="0" w:left="0" w:firstLine="0"/>
+        <w:jc w:val="left"/>
+        <w:rPr>
+          <w:rFonts w:ascii="Calibri" w:hAnsi="Calibri" w:cs="Calibri" w:eastAsia="Calibri"/>
+          <w:b/>
+          <w:color w:val="auto"/>
+          <w:spacing w:val="0"/>
+          <w:position w:val="0"/>
+          <w:sz w:val="24"/>
+          <w:u w:val="single"/>
+          <w:shd w:fill="auto" w:val="clear"/>
+        </w:rPr>
+      </w:pPr>
+      <w:r>
+        <w:rPr>
+          <w:rFonts w:ascii="Calibri" w:hAnsi="Calibri" w:cs="Calibri" w:eastAsia="Calibri"/>
+          <w:b/>
+          <w:color w:val="auto"/>
+          <w:spacing w:val="0"/>
+          <w:position w:val="0"/>
+          <w:sz w:val="24"/>
+          <w:shd w:fill="auto" w:val="clear"/>
+        </w:rPr>
+        <w:tab/>
+      </w:r>
+      <w:r>
+        <w:rPr>
+          <w:rFonts w:ascii="Calibri" w:hAnsi="Calibri" w:cs="Calibri" w:eastAsia="Calibri"/>
+          <w:b/>
+          <w:color w:val="auto"/>
+          <w:spacing w:val="0"/>
+          <w:position w:val="0"/>
+          <w:sz w:val="24"/>
+          <w:u w:val="single"/>
+          <w:shd w:fill="auto" w:val="clear"/>
+        </w:rPr>
+        <w:t xml:space="preserve">Annexe 5 :</w:t>
+      </w:r>
+    </w:p>
+    <w:p>
+      <w:pPr>
+        <w:spacing w:before="170" w:after="170" w:line="240"/>
+        <w:ind w:right="0" w:left="0" w:firstLine="0"/>
+        <w:jc w:val="left"/>
+        <w:rPr>
+          <w:rFonts w:ascii="Calibri" w:hAnsi="Calibri" w:cs="Calibri" w:eastAsia="Calibri"/>
+          <w:b/>
+          <w:color w:val="auto"/>
+          <w:spacing w:val="0"/>
+          <w:position w:val="0"/>
+          <w:sz w:val="24"/>
+          <w:u w:val="single"/>
+          <w:shd w:fill="auto" w:val="clear"/>
+        </w:rPr>
+      </w:pPr>
+      <w:r>
+        <w:object w:dxaOrig="8310" w:dyaOrig="3014">
+          <v:rect xmlns:o="urn:schemas-microsoft-com:office:office" xmlns:v="urn:schemas-microsoft-com:vml" id="rectole0000000009" style="width:415.500000pt;height:150.700000pt" o:preferrelative="t" o:ole="">
+            <o:lock v:ext="edit"/>
+            <v:imagedata xmlns:r="http://schemas.openxmlformats.org/officeDocument/2006/relationships" r:id="docRId19" o:title=""/>
+          </v:rect>
+          <o:OLEObject xmlns:r="http://schemas.openxmlformats.org/officeDocument/2006/relationships" xmlns:o="urn:schemas-microsoft-com:office:office" Type="Embed" ProgID="StaticMetafile" DrawAspect="Content" ObjectID="0000000009" ShapeID="rectole0000000009" r:id="docRId18"/>
+        </w:object>
+      </w:r>
+    </w:p>
+    <w:p>
+      <w:pPr>
+        <w:spacing w:before="170" w:after="170" w:line="240"/>
+        <w:ind w:right="0" w:left="0" w:firstLine="0"/>
+        <w:jc w:val="left"/>
+        <w:rPr>
+          <w:rFonts w:ascii="Calibri" w:hAnsi="Calibri" w:cs="Calibri" w:eastAsia="Calibri"/>
+          <w:b/>
+          <w:color w:val="auto"/>
+          <w:spacing w:val="0"/>
+          <w:position w:val="0"/>
+          <w:sz w:val="24"/>
+          <w:u w:val="single"/>
+          <w:shd w:fill="auto" w:val="clear"/>
+        </w:rPr>
+      </w:pPr>
+      <w:r>
+        <w:rPr>
+          <w:rFonts w:ascii="Calibri" w:hAnsi="Calibri" w:cs="Calibri" w:eastAsia="Calibri"/>
+          <w:b/>
+          <w:color w:val="auto"/>
+          <w:spacing w:val="0"/>
+          <w:position w:val="0"/>
+          <w:sz w:val="24"/>
+          <w:shd w:fill="auto" w:val="clear"/>
+        </w:rPr>
+        <w:tab/>
+      </w:r>
+      <w:r>
+        <w:rPr>
+          <w:rFonts w:ascii="Calibri" w:hAnsi="Calibri" w:cs="Calibri" w:eastAsia="Calibri"/>
+          <w:b/>
+          <w:color w:val="auto"/>
+          <w:spacing w:val="0"/>
+          <w:position w:val="0"/>
+          <w:sz w:val="24"/>
+          <w:u w:val="single"/>
+          <w:shd w:fill="auto" w:val="clear"/>
+        </w:rPr>
+        <w:t xml:space="preserve">Annexe 6 :</w:t>
+      </w:r>
+    </w:p>
+    <w:p>
+      <w:pPr>
+        <w:spacing w:before="170" w:after="170" w:line="240"/>
+        <w:ind w:right="0" w:left="0" w:firstLine="0"/>
+        <w:jc w:val="left"/>
+        <w:rPr>
+          <w:rFonts w:ascii="Calibri" w:hAnsi="Calibri" w:cs="Calibri" w:eastAsia="Calibri"/>
+          <w:b/>
+          <w:color w:val="auto"/>
+          <w:spacing w:val="0"/>
+          <w:position w:val="0"/>
+          <w:sz w:val="24"/>
+          <w:u w:val="single"/>
+          <w:shd w:fill="auto" w:val="clear"/>
+        </w:rPr>
+      </w:pPr>
+      <w:r>
+        <w:object w:dxaOrig="8310" w:dyaOrig="4124">
+          <v:rect xmlns:o="urn:schemas-microsoft-com:office:office" xmlns:v="urn:schemas-microsoft-com:vml" id="rectole0000000010" style="width:415.500000pt;height:206.200000pt" o:preferrelative="t" o:ole="">
+            <o:lock v:ext="edit"/>
+            <v:imagedata xmlns:r="http://schemas.openxmlformats.org/officeDocument/2006/relationships" r:id="docRId21" o:title=""/>
+          </v:rect>
+          <o:OLEObject xmlns:r="http://schemas.openxmlformats.org/officeDocument/2006/relationships" xmlns:o="urn:schemas-microsoft-com:office:office" Type="Embed" ProgID="StaticMetafile" DrawAspect="Content" ObjectID="0000000010" ShapeID="rectole0000000010" r:id="docRId20"/>
+        </w:object>
+      </w:r>
+    </w:p>
+    <w:p>
+      <w:pPr>
+        <w:spacing w:before="170" w:after="170" w:line="240"/>
+        <w:ind w:right="0" w:left="0" w:firstLine="0"/>
+        <w:jc w:val="left"/>
+        <w:rPr>
+          <w:rFonts w:ascii="Calibri" w:hAnsi="Calibri" w:cs="Calibri" w:eastAsia="Calibri"/>
+          <w:b/>
+          <w:color w:val="auto"/>
+          <w:spacing w:val="0"/>
+          <w:position w:val="0"/>
+          <w:sz w:val="24"/>
+          <w:u w:val="single"/>
+          <w:shd w:fill="auto" w:val="clear"/>
+        </w:rPr>
+      </w:pPr>
+      <w:r>
+        <w:rPr>
+          <w:rFonts w:ascii="Calibri" w:hAnsi="Calibri" w:cs="Calibri" w:eastAsia="Calibri"/>
+          <w:b/>
+          <w:color w:val="auto"/>
+          <w:spacing w:val="0"/>
+          <w:position w:val="0"/>
+          <w:sz w:val="24"/>
+          <w:shd w:fill="auto" w:val="clear"/>
+        </w:rPr>
+        <w:tab/>
+      </w:r>
+      <w:r>
+        <w:rPr>
+          <w:rFonts w:ascii="Calibri" w:hAnsi="Calibri" w:cs="Calibri" w:eastAsia="Calibri"/>
+          <w:b/>
+          <w:color w:val="auto"/>
+          <w:spacing w:val="0"/>
+          <w:position w:val="0"/>
+          <w:sz w:val="24"/>
+          <w:u w:val="single"/>
+          <w:shd w:fill="auto" w:val="clear"/>
+        </w:rPr>
+        <w:t xml:space="preserve">Annexe 7 :</w:t>
+      </w:r>
+    </w:p>
+    <w:p>
+      <w:pPr>
+        <w:spacing w:before="170" w:after="170" w:line="240"/>
+        <w:ind w:right="0" w:left="0" w:firstLine="0"/>
+        <w:jc w:val="left"/>
+        <w:rPr>
+          <w:rFonts w:ascii="Calibri" w:hAnsi="Calibri" w:cs="Calibri" w:eastAsia="Calibri"/>
+          <w:b/>
+          <w:color w:val="auto"/>
+          <w:spacing w:val="0"/>
+          <w:position w:val="0"/>
+          <w:sz w:val="24"/>
+          <w:u w:val="single"/>
+          <w:shd w:fill="auto" w:val="clear"/>
+        </w:rPr>
+      </w:pPr>
+      <w:r>
+        <w:object w:dxaOrig="7214" w:dyaOrig="1395">
+          <v:rect xmlns:o="urn:schemas-microsoft-com:office:office" xmlns:v="urn:schemas-microsoft-com:vml" id="rectole0000000011" style="width:360.700000pt;height:69.750000pt" o:preferrelative="t" o:ole="">
+            <o:lock v:ext="edit"/>
+            <v:imagedata xmlns:r="http://schemas.openxmlformats.org/officeDocument/2006/relationships" r:id="docRId23" o:title=""/>
+          </v:rect>
+          <o:OLEObject xmlns:r="http://schemas.openxmlformats.org/officeDocument/2006/relationships" xmlns:o="urn:schemas-microsoft-com:office:office" Type="Embed" ProgID="StaticMetafile" DrawAspect="Content" ObjectID="0000000011" ShapeID="rectole0000000011" r:id="docRId22"/>
+        </w:object>
+      </w:r>
+    </w:p>
+    <w:p>
+      <w:pPr>
+        <w:spacing w:before="170" w:after="170" w:line="240"/>
+        <w:ind w:right="0" w:left="0" w:firstLine="0"/>
+        <w:jc w:val="left"/>
+        <w:rPr>
+          <w:rFonts w:ascii="Calibri" w:hAnsi="Calibri" w:cs="Calibri" w:eastAsia="Calibri"/>
+          <w:b/>
+          <w:color w:val="auto"/>
+          <w:spacing w:val="0"/>
+          <w:position w:val="0"/>
+          <w:sz w:val="24"/>
+          <w:u w:val="single"/>
+          <w:shd w:fill="auto" w:val="clear"/>
+        </w:rPr>
+      </w:pPr>
+      <w:r>
+        <w:rPr>
+          <w:rFonts w:ascii="Calibri" w:hAnsi="Calibri" w:cs="Calibri" w:eastAsia="Calibri"/>
+          <w:b/>
+          <w:color w:val="auto"/>
+          <w:spacing w:val="0"/>
+          <w:position w:val="0"/>
+          <w:sz w:val="24"/>
+          <w:shd w:fill="auto" w:val="clear"/>
+        </w:rPr>
+        <w:tab/>
+      </w:r>
+      <w:r>
+        <w:rPr>
+          <w:rFonts w:ascii="Calibri" w:hAnsi="Calibri" w:cs="Calibri" w:eastAsia="Calibri"/>
+          <w:b/>
+          <w:color w:val="auto"/>
+          <w:spacing w:val="0"/>
+          <w:position w:val="0"/>
+          <w:sz w:val="24"/>
+          <w:u w:val="single"/>
+          <w:shd w:fill="auto" w:val="clear"/>
+        </w:rPr>
+        <w:t xml:space="preserve">Annexe 8 :</w:t>
+      </w:r>
+    </w:p>
+    <w:p>
+      <w:pPr>
+        <w:spacing w:before="170" w:after="170" w:line="240"/>
+        <w:ind w:right="0" w:left="0" w:firstLine="0"/>
+        <w:jc w:val="left"/>
+        <w:rPr>
+          <w:rFonts w:ascii="Calibri" w:hAnsi="Calibri" w:cs="Calibri" w:eastAsia="Calibri"/>
+          <w:b/>
+          <w:color w:val="auto"/>
+          <w:spacing w:val="0"/>
+          <w:position w:val="0"/>
+          <w:sz w:val="24"/>
+          <w:u w:val="single"/>
+          <w:shd w:fill="auto" w:val="clear"/>
+        </w:rPr>
+      </w:pPr>
+      <w:r>
+        <w:object w:dxaOrig="8310" w:dyaOrig="3435">
+          <v:rect xmlns:o="urn:schemas-microsoft-com:office:office" xmlns:v="urn:schemas-microsoft-com:vml" id="rectole0000000012" style="width:415.500000pt;height:171.750000pt" o:preferrelative="t" o:ole="">
+            <o:lock v:ext="edit"/>
+            <v:imagedata xmlns:r="http://schemas.openxmlformats.org/officeDocument/2006/relationships" r:id="docRId25" o:title=""/>
+          </v:rect>
+          <o:OLEObject xmlns:r="http://schemas.openxmlformats.org/officeDocument/2006/relationships" xmlns:o="urn:schemas-microsoft-com:office:office" Type="Embed" ProgID="StaticMetafile" DrawAspect="Content" ObjectID="0000000012" ShapeID="rectole0000000012" r:id="docRId24"/>
+        </w:object>
+      </w:r>
+    </w:p>
+    <w:p>
+      <w:pPr>
+        <w:spacing w:before="170" w:after="170" w:line="240"/>
+        <w:ind w:right="0" w:left="0" w:firstLine="0"/>
+        <w:jc w:val="left"/>
+        <w:rPr>
+          <w:rFonts w:ascii="Calibri" w:hAnsi="Calibri" w:cs="Calibri" w:eastAsia="Calibri"/>
+          <w:b/>
+          <w:color w:val="auto"/>
+          <w:spacing w:val="0"/>
+          <w:position w:val="0"/>
+          <w:sz w:val="24"/>
+          <w:u w:val="single"/>
+          <w:shd w:fill="auto" w:val="clear"/>
+        </w:rPr>
+      </w:pPr>
+      <w:r>
+        <w:rPr>
+          <w:rFonts w:ascii="Calibri" w:hAnsi="Calibri" w:cs="Calibri" w:eastAsia="Calibri"/>
+          <w:b/>
+          <w:color w:val="auto"/>
+          <w:spacing w:val="0"/>
+          <w:position w:val="0"/>
+          <w:sz w:val="24"/>
+          <w:shd w:fill="auto" w:val="clear"/>
+        </w:rPr>
+        <w:tab/>
+      </w:r>
+      <w:r>
+        <w:rPr>
+          <w:rFonts w:ascii="Calibri" w:hAnsi="Calibri" w:cs="Calibri" w:eastAsia="Calibri"/>
+          <w:b/>
+          <w:color w:val="auto"/>
+          <w:spacing w:val="0"/>
+          <w:position w:val="0"/>
+          <w:sz w:val="24"/>
+          <w:u w:val="single"/>
+          <w:shd w:fill="auto" w:val="clear"/>
+        </w:rPr>
+        <w:t xml:space="preserve">Annexe 9 :</w:t>
+      </w:r>
+    </w:p>
+    <w:p>
+      <w:pPr>
+        <w:spacing w:before="170" w:after="170" w:line="240"/>
+        <w:ind w:right="0" w:left="0" w:firstLine="0"/>
+        <w:jc w:val="left"/>
+        <w:rPr>
+          <w:rFonts w:ascii="Calibri" w:hAnsi="Calibri" w:cs="Calibri" w:eastAsia="Calibri"/>
+          <w:b/>
+          <w:color w:val="auto"/>
+          <w:spacing w:val="0"/>
+          <w:position w:val="0"/>
+          <w:sz w:val="24"/>
+          <w:u w:val="single"/>
+          <w:shd w:fill="auto" w:val="clear"/>
+        </w:rPr>
+      </w:pPr>
+      <w:r>
+        <w:object w:dxaOrig="7545" w:dyaOrig="9255">
+          <v:rect xmlns:o="urn:schemas-microsoft-com:office:office" xmlns:v="urn:schemas-microsoft-com:vml" id="rectole0000000013" style="width:377.250000pt;height:462.750000pt" o:preferrelative="t" o:ole="">
+            <o:lock v:ext="edit"/>
+            <v:imagedata xmlns:r="http://schemas.openxmlformats.org/officeDocument/2006/relationships" r:id="docRId27" o:title=""/>
+          </v:rect>
+          <o:OLEObject xmlns:r="http://schemas.openxmlformats.org/officeDocument/2006/relationships" xmlns:o="urn:schemas-microsoft-com:office:office" Type="Embed" ProgID="StaticMetafile" DrawAspect="Content" ObjectID="0000000013" ShapeID="rectole0000000013" r:id="docRId26"/>
+        </w:object>
+      </w:r>
+    </w:p>
+    <w:p>
+      <w:pPr>
+        <w:spacing w:before="170" w:after="170" w:line="240"/>
+        <w:ind w:right="0" w:left="0" w:firstLine="0"/>
+        <w:jc w:val="left"/>
+        <w:rPr>
+          <w:rFonts w:ascii="Calibri" w:hAnsi="Calibri" w:cs="Calibri" w:eastAsia="Calibri"/>
+          <w:b/>
+          <w:color w:val="auto"/>
+          <w:spacing w:val="0"/>
+          <w:position w:val="0"/>
+          <w:sz w:val="24"/>
+          <w:u w:val="single"/>
+          <w:shd w:fill="auto" w:val="clear"/>
+        </w:rPr>
+      </w:pPr>
+      <w:r>
+        <w:rPr>
+          <w:rFonts w:ascii="Calibri" w:hAnsi="Calibri" w:cs="Calibri" w:eastAsia="Calibri"/>
+          <w:b/>
+          <w:color w:val="auto"/>
+          <w:spacing w:val="0"/>
+          <w:position w:val="0"/>
+          <w:sz w:val="24"/>
+          <w:shd w:fill="auto" w:val="clear"/>
+        </w:rPr>
+        <w:tab/>
+      </w:r>
+      <w:r>
+        <w:rPr>
+          <w:rFonts w:ascii="Calibri" w:hAnsi="Calibri" w:cs="Calibri" w:eastAsia="Calibri"/>
+          <w:b/>
+          <w:color w:val="auto"/>
+          <w:spacing w:val="0"/>
+          <w:position w:val="0"/>
+          <w:sz w:val="24"/>
+          <w:u w:val="single"/>
+          <w:shd w:fill="auto" w:val="clear"/>
+        </w:rPr>
+        <w:t xml:space="preserve">Annexe 10 :</w:t>
+      </w:r>
+    </w:p>
+    <w:p>
+      <w:pPr>
+        <w:spacing w:before="170" w:after="170" w:line="240"/>
+        <w:ind w:right="0" w:left="0" w:firstLine="0"/>
+        <w:jc w:val="left"/>
+        <w:rPr>
+          <w:rFonts w:ascii="Calibri" w:hAnsi="Calibri" w:cs="Calibri" w:eastAsia="Calibri"/>
+          <w:b/>
+          <w:color w:val="auto"/>
+          <w:spacing w:val="0"/>
+          <w:position w:val="0"/>
+          <w:sz w:val="24"/>
+          <w:u w:val="single"/>
+          <w:shd w:fill="auto" w:val="clear"/>
+        </w:rPr>
+      </w:pPr>
+      <w:r>
+        <w:object w:dxaOrig="7529" w:dyaOrig="5084">
+          <v:rect xmlns:o="urn:schemas-microsoft-com:office:office" xmlns:v="urn:schemas-microsoft-com:vml" id="rectole0000000014" style="width:376.450000pt;height:254.200000pt" o:preferrelative="t" o:ole="">
+            <o:lock v:ext="edit"/>
+            <v:imagedata xmlns:r="http://schemas.openxmlformats.org/officeDocument/2006/relationships" r:id="docRId29" o:title=""/>
+          </v:rect>
+          <o:OLEObject xmlns:r="http://schemas.openxmlformats.org/officeDocument/2006/relationships" xmlns:o="urn:schemas-microsoft-com:office:office" Type="Embed" ProgID="StaticMetafile" DrawAspect="Content" ObjectID="0000000014" ShapeID="rectole0000000014" r:id="docRId28"/>
+        </w:object>
+      </w:r>
+    </w:p>
+    <w:p>
+      <w:pPr>
+        <w:spacing w:before="170" w:after="170" w:line="240"/>
+        <w:ind w:right="0" w:left="0" w:firstLine="0"/>
+        <w:jc w:val="left"/>
+        <w:rPr>
+          <w:rFonts w:ascii="Calibri" w:hAnsi="Calibri" w:cs="Calibri" w:eastAsia="Calibri"/>
+          <w:b/>
+          <w:color w:val="auto"/>
+          <w:spacing w:val="0"/>
+          <w:position w:val="0"/>
+          <w:sz w:val="24"/>
+          <w:u w:val="single"/>
+          <w:shd w:fill="auto" w:val="clear"/>
+        </w:rPr>
+      </w:pPr>
+      <w:r>
+        <w:rPr>
+          <w:rFonts w:ascii="Calibri" w:hAnsi="Calibri" w:cs="Calibri" w:eastAsia="Calibri"/>
+          <w:b/>
+          <w:color w:val="auto"/>
+          <w:spacing w:val="0"/>
+          <w:position w:val="0"/>
+          <w:sz w:val="24"/>
+          <w:shd w:fill="auto" w:val="clear"/>
+        </w:rPr>
+        <w:tab/>
+      </w:r>
+      <w:r>
+        <w:rPr>
+          <w:rFonts w:ascii="Calibri" w:hAnsi="Calibri" w:cs="Calibri" w:eastAsia="Calibri"/>
+          <w:b/>
+          <w:color w:val="auto"/>
+          <w:spacing w:val="0"/>
+          <w:position w:val="0"/>
+          <w:sz w:val="24"/>
+          <w:u w:val="single"/>
+          <w:shd w:fill="auto" w:val="clear"/>
+        </w:rPr>
+        <w:t xml:space="preserve">Annexe 11 :</w:t>
+      </w:r>
+    </w:p>
+    <w:p>
+      <w:pPr>
+        <w:spacing w:before="170" w:after="170" w:line="240"/>
+        <w:ind w:right="0" w:left="0" w:firstLine="0"/>
+        <w:jc w:val="left"/>
+        <w:rPr>
+          <w:rFonts w:ascii="Calibri" w:hAnsi="Calibri" w:cs="Calibri" w:eastAsia="Calibri"/>
+          <w:b/>
+          <w:color w:val="auto"/>
+          <w:spacing w:val="0"/>
+          <w:position w:val="0"/>
+          <w:sz w:val="24"/>
+          <w:u w:val="single"/>
+          <w:shd w:fill="auto" w:val="clear"/>
+        </w:rPr>
+      </w:pPr>
+      <w:r>
+        <w:object w:dxaOrig="7545" w:dyaOrig="3525">
+          <v:rect xmlns:o="urn:schemas-microsoft-com:office:office" xmlns:v="urn:schemas-microsoft-com:vml" id="rectole0000000015" style="width:377.250000pt;height:176.250000pt" o:preferrelative="t" o:ole="">
+            <o:lock v:ext="edit"/>
+            <v:imagedata xmlns:r="http://schemas.openxmlformats.org/officeDocument/2006/relationships" r:id="docRId31" o:title=""/>
+          </v:rect>
+          <o:OLEObject xmlns:r="http://schemas.openxmlformats.org/officeDocument/2006/relationships" xmlns:o="urn:schemas-microsoft-com:office:office" Type="Embed" ProgID="StaticMetafile" DrawAspect="Content" ObjectID="0000000015" ShapeID="rectole0000000015" r:id="docRId30"/>
+        </w:object>
+      </w:r>
+    </w:p>
+    <w:p>
+      <w:pPr>
+        <w:spacing w:before="170" w:after="170" w:line="240"/>
+        <w:ind w:right="0" w:left="0" w:firstLine="0"/>
+        <w:jc w:val="left"/>
+        <w:rPr>
+          <w:rFonts w:ascii="Calibri" w:hAnsi="Calibri" w:cs="Calibri" w:eastAsia="Calibri"/>
+          <w:b/>
+          <w:color w:val="auto"/>
+          <w:spacing w:val="0"/>
+          <w:position w:val="0"/>
+          <w:sz w:val="24"/>
+          <w:u w:val="single"/>
+          <w:shd w:fill="auto" w:val="clear"/>
+        </w:rPr>
+      </w:pPr>
+      <w:r>
+        <w:rPr>
+          <w:rFonts w:ascii="Calibri" w:hAnsi="Calibri" w:cs="Calibri" w:eastAsia="Calibri"/>
+          <w:b/>
+          <w:color w:val="auto"/>
+          <w:spacing w:val="0"/>
+          <w:position w:val="0"/>
+          <w:sz w:val="24"/>
+          <w:shd w:fill="auto" w:val="clear"/>
+        </w:rPr>
+        <w:tab/>
+      </w:r>
+      <w:r>
+        <w:rPr>
+          <w:rFonts w:ascii="Calibri" w:hAnsi="Calibri" w:cs="Calibri" w:eastAsia="Calibri"/>
+          <w:b/>
+          <w:color w:val="auto"/>
+          <w:spacing w:val="0"/>
+          <w:position w:val="0"/>
+          <w:sz w:val="24"/>
+          <w:u w:val="single"/>
+          <w:shd w:fill="auto" w:val="clear"/>
+        </w:rPr>
+        <w:t xml:space="preserve">Annexe 12 :</w:t>
+      </w:r>
+    </w:p>
+    <w:p>
+      <w:pPr>
+        <w:spacing w:before="170" w:after="170" w:line="240"/>
+        <w:ind w:right="0" w:left="0" w:firstLine="0"/>
+        <w:jc w:val="left"/>
+        <w:rPr>
+          <w:rFonts w:ascii="Calibri" w:hAnsi="Calibri" w:cs="Calibri" w:eastAsia="Calibri"/>
+          <w:b/>
+          <w:color w:val="auto"/>
+          <w:spacing w:val="0"/>
+          <w:position w:val="0"/>
+          <w:sz w:val="24"/>
+          <w:u w:val="single"/>
+          <w:shd w:fill="auto" w:val="clear"/>
+        </w:rPr>
+      </w:pPr>
+      <w:r>
+        <w:object w:dxaOrig="8310" w:dyaOrig="3960">
+          <v:rect xmlns:o="urn:schemas-microsoft-com:office:office" xmlns:v="urn:schemas-microsoft-com:vml" id="rectole0000000016" style="width:415.500000pt;height:198.000000pt" o:preferrelative="t" o:ole="">
+            <o:lock v:ext="edit"/>
+            <v:imagedata xmlns:r="http://schemas.openxmlformats.org/officeDocument/2006/relationships" r:id="docRId33" o:title=""/>
+          </v:rect>
+          <o:OLEObject xmlns:r="http://schemas.openxmlformats.org/officeDocument/2006/relationships" xmlns:o="urn:schemas-microsoft-com:office:office" Type="Embed" ProgID="StaticMetafile" DrawAspect="Content" ObjectID="0000000016" ShapeID="rectole0000000016" r:id="docRId32"/>
+        </w:object>
+      </w:r>
+    </w:p>
+    <w:p>
+      <w:pPr>
+        <w:spacing w:before="170" w:after="170" w:line="240"/>
+        <w:ind w:right="0" w:left="0" w:firstLine="0"/>
+        <w:jc w:val="left"/>
+        <w:rPr>
+          <w:rFonts w:ascii="Calibri" w:hAnsi="Calibri" w:cs="Calibri" w:eastAsia="Calibri"/>
+          <w:b/>
+          <w:color w:val="auto"/>
+          <w:spacing w:val="0"/>
+          <w:position w:val="0"/>
+          <w:sz w:val="24"/>
+          <w:u w:val="single"/>
+          <w:shd w:fill="auto" w:val="clear"/>
+        </w:rPr>
+      </w:pPr>
+    </w:p>
+    <w:p>
+      <w:pPr>
+        <w:spacing w:before="170" w:after="170" w:line="240"/>
+        <w:ind w:right="0" w:left="0" w:firstLine="0"/>
+        <w:jc w:val="left"/>
+        <w:rPr>
+          <w:rFonts w:ascii="Calibri" w:hAnsi="Calibri" w:cs="Calibri" w:eastAsia="Calibri"/>
+          <w:b/>
+          <w:color w:val="auto"/>
+          <w:spacing w:val="0"/>
+          <w:position w:val="0"/>
+          <w:sz w:val="24"/>
+          <w:u w:val="single"/>
+          <w:shd w:fill="auto" w:val="clear"/>
+        </w:rPr>
+      </w:pPr>
+    </w:p>
+    <w:p>
+      <w:pPr>
+        <w:spacing w:before="170" w:after="170" w:line="240"/>
+        <w:ind w:right="0" w:left="0" w:firstLine="0"/>
+        <w:jc w:val="left"/>
+        <w:rPr>
+          <w:rFonts w:ascii="Calibri" w:hAnsi="Calibri" w:cs="Calibri" w:eastAsia="Calibri"/>
+          <w:b/>
+          <w:color w:val="auto"/>
+          <w:spacing w:val="0"/>
+          <w:position w:val="0"/>
+          <w:sz w:val="24"/>
+          <w:u w:val="single"/>
+          <w:shd w:fill="auto" w:val="clear"/>
+        </w:rPr>
+      </w:pPr>
+    </w:p>
+    <w:p>
+      <w:pPr>
+        <w:spacing w:before="170" w:after="170" w:line="240"/>
+        <w:ind w:right="0" w:left="0" w:firstLine="0"/>
+        <w:jc w:val="left"/>
+        <w:rPr>
+          <w:rFonts w:ascii="Calibri" w:hAnsi="Calibri" w:cs="Calibri" w:eastAsia="Calibri"/>
+          <w:b/>
+          <w:color w:val="auto"/>
+          <w:spacing w:val="0"/>
+          <w:position w:val="0"/>
+          <w:sz w:val="24"/>
+          <w:u w:val="single"/>
+          <w:shd w:fill="auto" w:val="clear"/>
+        </w:rPr>
+      </w:pPr>
+    </w:p>
+    <w:p>
+      <w:pPr>
+        <w:spacing w:before="170" w:after="170" w:line="240"/>
+        <w:ind w:right="0" w:left="0" w:firstLine="0"/>
+        <w:jc w:val="left"/>
+        <w:rPr>
+          <w:rFonts w:ascii="Calibri" w:hAnsi="Calibri" w:cs="Calibri" w:eastAsia="Calibri"/>
+          <w:b/>
+          <w:color w:val="auto"/>
+          <w:spacing w:val="0"/>
+          <w:position w:val="0"/>
+          <w:sz w:val="24"/>
+          <w:u w:val="single"/>
+          <w:shd w:fill="auto" w:val="clear"/>
+        </w:rPr>
+      </w:pPr>
+    </w:p>
+    <w:p>
+      <w:pPr>
+        <w:spacing w:before="170" w:after="170" w:line="240"/>
+        <w:ind w:right="0" w:left="0" w:firstLine="0"/>
+        <w:jc w:val="left"/>
+        <w:rPr>
+          <w:rFonts w:ascii="Calibri" w:hAnsi="Calibri" w:cs="Calibri" w:eastAsia="Calibri"/>
+          <w:b/>
+          <w:color w:val="auto"/>
+          <w:spacing w:val="0"/>
+          <w:position w:val="0"/>
+          <w:sz w:val="24"/>
+          <w:u w:val="single"/>
+          <w:shd w:fill="auto" w:val="clear"/>
+        </w:rPr>
+      </w:pPr>
+    </w:p>
+    <w:p>
+      <w:pPr>
+        <w:spacing w:before="170" w:after="170" w:line="240"/>
+        <w:ind w:right="0" w:left="0" w:firstLine="0"/>
+        <w:jc w:val="left"/>
+        <w:rPr>
+          <w:rFonts w:ascii="Calibri" w:hAnsi="Calibri" w:cs="Calibri" w:eastAsia="Calibri"/>
+          <w:color w:val="auto"/>
+          <w:spacing w:val="0"/>
+          <w:position w:val="0"/>
+          <w:sz w:val="24"/>
+          <w:shd w:fill="auto" w:val="clear"/>
+        </w:rPr>
+      </w:pPr>
     </w:p>
     <w:p>
       <w:pPr>
@@ -4139,7 +5229,7 @@
   <w:num w:numId="40">
     <w:abstractNumId w:val="6"/>
   </w:num>
-  <w:num w:numId="49">
+  <w:num w:numId="45">
     <w:abstractNumId w:val="0"/>
   </w:num>
 </w:numbering>

</xml_diff>

<commit_message>
fini plus que les conclusions
</commit_message>
<xml_diff>
--- a/RAPPORT DE STAGE/Rapport Stage Ecrit.docx
+++ b/RAPPORT DE STAGE/Rapport Stage Ecrit.docx
@@ -107,8 +107,8 @@
         </w:rPr>
       </w:pPr>
       <w:r>
-        <w:object w:dxaOrig="2044" w:dyaOrig="1356">
-          <v:rect xmlns:o="urn:schemas-microsoft-com:office:office" xmlns:v="urn:schemas-microsoft-com:vml" id="rectole0000000000" style="width:102.200000pt;height:67.800000pt" o:preferrelative="t" o:ole="">
+        <w:object w:dxaOrig="2065" w:dyaOrig="1377">
+          <v:rect xmlns:o="urn:schemas-microsoft-com:office:office" xmlns:v="urn:schemas-microsoft-com:vml" id="rectole0000000000" style="width:103.250000pt;height:68.850000pt" o:preferrelative="t" o:ole="">
             <o:lock v:ext="edit"/>
             <v:imagedata xmlns:r="http://schemas.openxmlformats.org/officeDocument/2006/relationships" r:id="docRId1" o:title=""/>
           </v:rect>
@@ -2405,8 +2405,8 @@
         </w:rPr>
       </w:pPr>
       <w:r>
-        <w:object w:dxaOrig="8524" w:dyaOrig="5912">
-          <v:rect xmlns:o="urn:schemas-microsoft-com:office:office" xmlns:v="urn:schemas-microsoft-com:vml" id="rectole0000000001" style="width:426.200000pt;height:295.600000pt" o:preferrelative="t" o:ole="">
+        <w:object w:dxaOrig="8625" w:dyaOrig="5993">
+          <v:rect xmlns:o="urn:schemas-microsoft-com:office:office" xmlns:v="urn:schemas-microsoft-com:vml" id="rectole0000000001" style="width:431.250000pt;height:299.650000pt" o:preferrelative="t" o:ole="">
             <o:lock v:ext="edit"/>
             <v:imagedata xmlns:r="http://schemas.openxmlformats.org/officeDocument/2006/relationships" r:id="docRId3" o:title=""/>
           </v:rect>
@@ -2706,8 +2706,8 @@
         </w:rPr>
       </w:pPr>
       <w:r>
-        <w:object w:dxaOrig="8310" w:dyaOrig="6240">
-          <v:rect xmlns:o="urn:schemas-microsoft-com:office:office" xmlns:v="urn:schemas-microsoft-com:vml" id="rectole0000000002" style="width:415.500000pt;height:312.000000pt" o:preferrelative="t" o:ole="">
+        <w:object w:dxaOrig="8422" w:dyaOrig="6317">
+          <v:rect xmlns:o="urn:schemas-microsoft-com:office:office" xmlns:v="urn:schemas-microsoft-com:vml" id="rectole0000000002" style="width:421.100000pt;height:315.850000pt" o:preferrelative="t" o:ole="">
             <o:lock v:ext="edit"/>
             <v:imagedata xmlns:r="http://schemas.openxmlformats.org/officeDocument/2006/relationships" r:id="docRId5" o:title=""/>
           </v:rect>
@@ -3002,8 +3002,8 @@
         </w:rPr>
       </w:pPr>
       <w:r>
-        <w:object w:dxaOrig="9212" w:dyaOrig="5567">
-          <v:rect xmlns:o="urn:schemas-microsoft-com:office:office" xmlns:v="urn:schemas-microsoft-com:vml" id="rectole0000000003" style="width:460.600000pt;height:278.350000pt" o:preferrelative="t" o:ole="">
+        <w:object w:dxaOrig="9333" w:dyaOrig="5629">
+          <v:rect xmlns:o="urn:schemas-microsoft-com:office:office" xmlns:v="urn:schemas-microsoft-com:vml" id="rectole0000000003" style="width:466.650000pt;height:281.450000pt" o:preferrelative="t" o:ole="">
             <o:lock v:ext="edit"/>
             <v:imagedata xmlns:r="http://schemas.openxmlformats.org/officeDocument/2006/relationships" r:id="docRId7" o:title=""/>
           </v:rect>
@@ -3086,8 +3086,8 @@
         </w:rPr>
       </w:pPr>
       <w:r>
-        <w:object w:dxaOrig="9718" w:dyaOrig="7957">
-          <v:rect xmlns:o="urn:schemas-microsoft-com:office:office" xmlns:v="urn:schemas-microsoft-com:vml" id="rectole0000000004" style="width:485.900000pt;height:397.850000pt" o:preferrelative="t" o:ole="">
+        <w:object w:dxaOrig="9840" w:dyaOrig="8058">
+          <v:rect xmlns:o="urn:schemas-microsoft-com:office:office" xmlns:v="urn:schemas-microsoft-com:vml" id="rectole0000000004" style="width:492.000000pt;height:402.900000pt" o:preferrelative="t" o:ole="">
             <o:lock v:ext="edit"/>
             <v:imagedata xmlns:r="http://schemas.openxmlformats.org/officeDocument/2006/relationships" r:id="docRId9" o:title=""/>
           </v:rect>
@@ -3169,8 +3169,8 @@
         </w:rPr>
       </w:pPr>
       <w:r>
-        <w:object w:dxaOrig="9333" w:dyaOrig="7592">
-          <v:rect xmlns:o="urn:schemas-microsoft-com:office:office" xmlns:v="urn:schemas-microsoft-com:vml" id="rectole0000000005" style="width:466.650000pt;height:379.600000pt" o:preferrelative="t" o:ole="">
+        <w:object w:dxaOrig="9455" w:dyaOrig="7693">
+          <v:rect xmlns:o="urn:schemas-microsoft-com:office:office" xmlns:v="urn:schemas-microsoft-com:vml" id="rectole0000000005" style="width:472.750000pt;height:384.650000pt" o:preferrelative="t" o:ole="">
             <o:lock v:ext="edit"/>
             <v:imagedata xmlns:r="http://schemas.openxmlformats.org/officeDocument/2006/relationships" r:id="docRId11" o:title=""/>
           </v:rect>
@@ -3489,6 +3489,58 @@
           <w:sz w:val="24"/>
           <w:shd w:fill="auto" w:val="clear"/>
         </w:rPr>
+        <w:t xml:space="preserve">J'ai commencé par faire un schéma avec PAINT.NET pour savoir comment organiser ma fiche.(Voir Annexe 18)</w:t>
+      </w:r>
+    </w:p>
+    <w:p>
+      <w:pPr>
+        <w:spacing w:before="170" w:after="170" w:line="240"/>
+        <w:ind w:right="0" w:left="0" w:firstLine="0"/>
+        <w:jc w:val="left"/>
+        <w:rPr>
+          <w:rFonts w:ascii="Calibri" w:hAnsi="Calibri" w:cs="Calibri" w:eastAsia="Calibri"/>
+          <w:color w:val="auto"/>
+          <w:spacing w:val="0"/>
+          <w:position w:val="0"/>
+          <w:sz w:val="24"/>
+          <w:shd w:fill="auto" w:val="clear"/>
+        </w:rPr>
+      </w:pPr>
+      <w:r>
+        <w:rPr>
+          <w:rFonts w:ascii="Calibri" w:hAnsi="Calibri" w:cs="Calibri" w:eastAsia="Calibri"/>
+          <w:color w:val="auto"/>
+          <w:spacing w:val="0"/>
+          <w:position w:val="0"/>
+          <w:sz w:val="24"/>
+          <w:shd w:fill="auto" w:val="clear"/>
+        </w:rPr>
+        <w:t xml:space="preserve">Pour plus de vu sur mon travail, je me suis fait des fiches journalières ainsi qu’un diagramme de Gantt que vous trouverez en Annexe 14, Annexe 15, Annexe 16 et Annexe 17.</w:t>
+      </w:r>
+    </w:p>
+    <w:p>
+      <w:pPr>
+        <w:spacing w:before="170" w:after="170" w:line="240"/>
+        <w:ind w:right="0" w:left="0" w:firstLine="0"/>
+        <w:jc w:val="left"/>
+        <w:rPr>
+          <w:rFonts w:ascii="Calibri" w:hAnsi="Calibri" w:cs="Calibri" w:eastAsia="Calibri"/>
+          <w:color w:val="auto"/>
+          <w:spacing w:val="0"/>
+          <w:position w:val="0"/>
+          <w:sz w:val="24"/>
+          <w:shd w:fill="auto" w:val="clear"/>
+        </w:rPr>
+      </w:pPr>
+      <w:r>
+        <w:rPr>
+          <w:rFonts w:ascii="Calibri" w:hAnsi="Calibri" w:cs="Calibri" w:eastAsia="Calibri"/>
+          <w:color w:val="auto"/>
+          <w:spacing w:val="0"/>
+          <w:position w:val="0"/>
+          <w:sz w:val="24"/>
+          <w:shd w:fill="auto" w:val="clear"/>
+        </w:rPr>
         <w:t xml:space="preserve">J'ai refais toute la fiche du produit afin qu'elle soit plus claire, j'ai réduit la description principale en faisant des boutons qui permettent de classer les différentes informations du produit et d'alléger la page principale.</w:t>
       </w:r>
     </w:p>
@@ -3541,7 +3593,7 @@
           <w:sz w:val="24"/>
           <w:shd w:fill="auto" w:val="clear"/>
         </w:rPr>
-        <w:t xml:space="preserve">J'ai veillé à ce que le bouton Ajouter au panier soit bien sur tous les produits en le mettant automatiquement sur la fiche. (Voir Annexe 3)</w:t>
+        <w:t xml:space="preserve">J'ai veillé à ce que le bouton "Ajouter au panier" soit bien sur tous les produits en le mettant automatiquement sur la fiche. (Voir Annexe 3)</w:t>
       </w:r>
     </w:p>
     <w:p>
@@ -3697,33 +3749,59 @@
           <w:sz w:val="24"/>
           <w:shd w:fill="auto" w:val="clear"/>
         </w:rPr>
-        <w:t xml:space="preserve">J'ai organisé mes tableaux en faisant 2 colonnes, une pour les caractéristiques et une pour les détails. J'ai fais une colonne avec une largeur de 30 % et une colonne de 80 %.</w:t>
-      </w:r>
-    </w:p>
-    <w:p>
-      <w:pPr>
-        <w:spacing w:before="170" w:after="170" w:line="240"/>
-        <w:ind w:right="0" w:left="0" w:firstLine="0"/>
-        <w:jc w:val="left"/>
-        <w:rPr>
-          <w:rFonts w:ascii="Calibri" w:hAnsi="Calibri" w:cs="Calibri" w:eastAsia="Calibri"/>
-          <w:color w:val="auto"/>
-          <w:spacing w:val="0"/>
-          <w:position w:val="0"/>
-          <w:sz w:val="24"/>
-          <w:shd w:fill="auto" w:val="clear"/>
-        </w:rPr>
-      </w:pPr>
-      <w:r>
-        <w:rPr>
-          <w:rFonts w:ascii="Calibri" w:hAnsi="Calibri" w:cs="Calibri" w:eastAsia="Calibri"/>
-          <w:color w:val="auto"/>
-          <w:spacing w:val="0"/>
-          <w:position w:val="0"/>
-          <w:sz w:val="24"/>
-          <w:shd w:fill="auto" w:val="clear"/>
-        </w:rPr>
-        <w:t xml:space="preserve">J'ai fais une ligne sur deux de couleur blanche et une de couleur bleu afin qu'il y ai une meilleure visibilité.(voir Annexe 3).</w:t>
+        <w:t xml:space="preserve">J'ai organisé mes tableaux en faisant 2 colonnes, une pour les caractéristiques et une pour les détails. J'ai fait une colonne avec une largeur de 30 % et une colonne de 80 %.si je l’ai fait ainsi c’est pour avoir plus de place pour le détail.</w:t>
+      </w:r>
+    </w:p>
+    <w:p>
+      <w:pPr>
+        <w:spacing w:before="170" w:after="170" w:line="240"/>
+        <w:ind w:right="0" w:left="0" w:firstLine="0"/>
+        <w:jc w:val="left"/>
+        <w:rPr>
+          <w:rFonts w:ascii="Calibri" w:hAnsi="Calibri" w:cs="Calibri" w:eastAsia="Calibri"/>
+          <w:color w:val="auto"/>
+          <w:spacing w:val="0"/>
+          <w:position w:val="0"/>
+          <w:sz w:val="24"/>
+          <w:shd w:fill="auto" w:val="clear"/>
+        </w:rPr>
+      </w:pPr>
+      <w:r>
+        <w:rPr>
+          <w:rFonts w:ascii="Calibri" w:hAnsi="Calibri" w:cs="Calibri" w:eastAsia="Calibri"/>
+          <w:color w:val="auto"/>
+          <w:spacing w:val="0"/>
+          <w:position w:val="0"/>
+          <w:sz w:val="24"/>
+          <w:shd w:fill="auto" w:val="clear"/>
+        </w:rPr>
+        <w:t xml:space="preserve">J'ai fait une ligne sur deux de couleur blanche et une de couleur bleu afin qu'il y ai une meilleure visibilité.de l’ensemble (Voir Annexe 3).</w:t>
+      </w:r>
+    </w:p>
+    <w:p>
+      <w:pPr>
+        <w:spacing w:before="170" w:after="170" w:line="240"/>
+        <w:ind w:right="0" w:left="0" w:firstLine="0"/>
+        <w:jc w:val="left"/>
+        <w:rPr>
+          <w:rFonts w:ascii="Calibri" w:hAnsi="Calibri" w:cs="Calibri" w:eastAsia="Calibri"/>
+          <w:color w:val="auto"/>
+          <w:spacing w:val="0"/>
+          <w:position w:val="0"/>
+          <w:sz w:val="24"/>
+          <w:shd w:fill="auto" w:val="clear"/>
+        </w:rPr>
+      </w:pPr>
+      <w:r>
+        <w:rPr>
+          <w:rFonts w:ascii="Calibri" w:hAnsi="Calibri" w:cs="Calibri" w:eastAsia="Calibri"/>
+          <w:color w:val="auto"/>
+          <w:spacing w:val="0"/>
+          <w:position w:val="0"/>
+          <w:sz w:val="24"/>
+          <w:shd w:fill="auto" w:val="clear"/>
+        </w:rPr>
+        <w:t xml:space="preserve">Après avoir fait l’essai sur un produit, je l’ai refait pour toutes les autres (imprimantes), je l’ai reproduit également sur une partie des consommables mais je n’ai pas fini.</w:t>
       </w:r>
     </w:p>
     <w:p>
@@ -3804,7 +3882,111 @@
           <w:sz w:val="24"/>
           <w:shd w:fill="auto" w:val="clear"/>
         </w:rPr>
-        <w:t xml:space="preserve">Performances de la solution réalisée </w:t>
+        <w:t xml:space="preserve">Performances de la solution réalisée</w:t>
+      </w:r>
+    </w:p>
+    <w:p>
+      <w:pPr>
+        <w:spacing w:before="170" w:after="170" w:line="240"/>
+        <w:ind w:right="0" w:left="0" w:firstLine="0"/>
+        <w:jc w:val="left"/>
+        <w:rPr>
+          <w:rFonts w:ascii="Calibri" w:hAnsi="Calibri" w:cs="Calibri" w:eastAsia="Calibri"/>
+          <w:color w:val="auto"/>
+          <w:spacing w:val="0"/>
+          <w:position w:val="0"/>
+          <w:sz w:val="24"/>
+          <w:shd w:fill="auto" w:val="clear"/>
+        </w:rPr>
+      </w:pPr>
+      <w:r>
+        <w:rPr>
+          <w:rFonts w:ascii="Calibri" w:hAnsi="Calibri" w:cs="Calibri" w:eastAsia="Calibri"/>
+          <w:color w:val="auto"/>
+          <w:spacing w:val="0"/>
+          <w:position w:val="0"/>
+          <w:sz w:val="24"/>
+          <w:shd w:fill="auto" w:val="clear"/>
+        </w:rPr>
+        <w:t xml:space="preserve">Les fiches sont beaucoup plus claires avec une meilleure lisibilité, elles sont toutes refaites dans le même style ce que permet que le site soit tout uniformiser. </w:t>
+      </w:r>
+    </w:p>
+    <w:p>
+      <w:pPr>
+        <w:spacing w:before="170" w:after="170" w:line="240"/>
+        <w:ind w:right="0" w:left="0" w:firstLine="0"/>
+        <w:jc w:val="left"/>
+        <w:rPr>
+          <w:rFonts w:ascii="Calibri" w:hAnsi="Calibri" w:cs="Calibri" w:eastAsia="Calibri"/>
+          <w:color w:val="auto"/>
+          <w:spacing w:val="0"/>
+          <w:position w:val="0"/>
+          <w:sz w:val="24"/>
+          <w:shd w:fill="auto" w:val="clear"/>
+        </w:rPr>
+      </w:pPr>
+      <w:r>
+        <w:rPr>
+          <w:rFonts w:ascii="Calibri" w:hAnsi="Calibri" w:cs="Calibri" w:eastAsia="Calibri"/>
+          <w:color w:val="auto"/>
+          <w:spacing w:val="0"/>
+          <w:position w:val="0"/>
+          <w:sz w:val="24"/>
+          <w:shd w:fill="auto" w:val="clear"/>
+        </w:rPr>
+        <w:t xml:space="preserve">Permet également quand cliquant sur les différents boutons, on est la description rechercher suivant ce que l'on a choisi beaucoup plus facilement qu'avant.</w:t>
+      </w:r>
+    </w:p>
+    <w:p>
+      <w:pPr>
+        <w:spacing w:before="170" w:after="170" w:line="240"/>
+        <w:ind w:right="0" w:left="0" w:firstLine="0"/>
+        <w:jc w:val="left"/>
+        <w:rPr>
+          <w:rFonts w:ascii="Calibri" w:hAnsi="Calibri" w:cs="Calibri" w:eastAsia="Calibri"/>
+          <w:color w:val="auto"/>
+          <w:spacing w:val="0"/>
+          <w:position w:val="0"/>
+          <w:sz w:val="24"/>
+          <w:shd w:fill="auto" w:val="clear"/>
+        </w:rPr>
+      </w:pPr>
+      <w:r>
+        <w:rPr>
+          <w:rFonts w:ascii="Calibri" w:hAnsi="Calibri" w:cs="Calibri" w:eastAsia="Calibri"/>
+          <w:color w:val="auto"/>
+          <w:spacing w:val="0"/>
+          <w:position w:val="0"/>
+          <w:sz w:val="24"/>
+          <w:shd w:fill="auto" w:val="clear"/>
+        </w:rPr>
+        <w:t xml:space="preserve">B – Défauts et inconvénients / améliorations à apporter</w:t>
+      </w:r>
+    </w:p>
+    <w:p>
+      <w:pPr>
+        <w:spacing w:before="170" w:after="170" w:line="240"/>
+        <w:ind w:right="0" w:left="0" w:firstLine="0"/>
+        <w:jc w:val="left"/>
+        <w:rPr>
+          <w:rFonts w:ascii="Calibri" w:hAnsi="Calibri" w:cs="Calibri" w:eastAsia="Calibri"/>
+          <w:color w:val="auto"/>
+          <w:spacing w:val="0"/>
+          <w:position w:val="0"/>
+          <w:sz w:val="24"/>
+          <w:shd w:fill="auto" w:val="clear"/>
+        </w:rPr>
+      </w:pPr>
+      <w:r>
+        <w:rPr>
+          <w:rFonts w:ascii="Calibri" w:hAnsi="Calibri" w:cs="Calibri" w:eastAsia="Calibri"/>
+          <w:color w:val="auto"/>
+          <w:spacing w:val="0"/>
+          <w:position w:val="0"/>
+          <w:sz w:val="24"/>
+          <w:shd w:fill="auto" w:val="clear"/>
+        </w:rPr>
+        <w:t xml:space="preserve">J'ai un défaut au niveau de la page d'accueil pour les consommables que je n'ai pas réussi à rectifier (Voir Annexe 19) et un autre problème qui concerne mes fiches, quand mon tableau est trop grand, il vient se mettre sous le prix, ce qui n'est pas très esthétique. (Voir Annexe 20).</w:t>
       </w:r>
     </w:p>
     <w:p>
@@ -3831,6 +4013,32 @@
           <w:shd w:fill="auto" w:val="clear"/>
         </w:rPr>
         <w:t xml:space="preserve">C – Extensions éventuelles</w:t>
+      </w:r>
+    </w:p>
+    <w:p>
+      <w:pPr>
+        <w:spacing w:before="170" w:after="170" w:line="240"/>
+        <w:ind w:right="0" w:left="0" w:firstLine="0"/>
+        <w:jc w:val="left"/>
+        <w:rPr>
+          <w:rFonts w:ascii="Calibri" w:hAnsi="Calibri" w:cs="Calibri" w:eastAsia="Calibri"/>
+          <w:color w:val="auto"/>
+          <w:spacing w:val="0"/>
+          <w:position w:val="0"/>
+          <w:sz w:val="24"/>
+          <w:shd w:fill="auto" w:val="clear"/>
+        </w:rPr>
+      </w:pPr>
+      <w:r>
+        <w:rPr>
+          <w:rFonts w:ascii="Calibri" w:hAnsi="Calibri" w:cs="Calibri" w:eastAsia="Calibri"/>
+          <w:color w:val="auto"/>
+          <w:spacing w:val="0"/>
+          <w:position w:val="0"/>
+          <w:sz w:val="24"/>
+          <w:shd w:fill="auto" w:val="clear"/>
+        </w:rPr>
+        <w:t xml:space="preserve">Peut être que pour chaque produit, il pourrait y avoir des avis de clients ayant déjà acheter le produit.</w:t>
         <w:tab/>
         <w:tab/>
       </w:r>
@@ -3906,45 +4114,23 @@
         <w:jc w:val="left"/>
         <w:rPr>
           <w:rFonts w:ascii="Calibri" w:hAnsi="Calibri" w:cs="Calibri" w:eastAsia="Calibri"/>
-          <w:color w:val="auto"/>
-          <w:spacing w:val="0"/>
-          <w:position w:val="0"/>
-          <w:sz w:val="24"/>
-          <w:shd w:fill="auto" w:val="clear"/>
-        </w:rPr>
-      </w:pPr>
-      <w:r>
-        <w:rPr>
-          <w:rFonts w:ascii="Calibri" w:hAnsi="Calibri" w:cs="Calibri" w:eastAsia="Calibri"/>
-          <w:color w:val="auto"/>
-          <w:spacing w:val="0"/>
-          <w:position w:val="0"/>
-          <w:sz w:val="24"/>
-          <w:shd w:fill="auto" w:val="clear"/>
-        </w:rPr>
-        <w:t xml:space="preserve">Grâce à ce stage, j'ai acquis [</w:t>
-      </w:r>
-      <w:r>
-        <w:rPr>
-          <w:rFonts w:ascii="Calibri" w:hAnsi="Calibri" w:cs="Calibri" w:eastAsia="Calibri"/>
           <w:color w:val="FF0000"/>
           <w:spacing w:val="0"/>
           <w:position w:val="0"/>
           <w:sz w:val="24"/>
           <w:shd w:fill="auto" w:val="clear"/>
         </w:rPr>
-        <w:t xml:space="preserve">de nouvelles compétences/ une nouvelle façon de voir l'entreprise/ un point de vue nouveau sur le secteur d'activité de l'entreprise/ etc.</w:t>
-      </w:r>
-      <w:r>
-        <w:rPr>
-          <w:rFonts w:ascii="Calibri" w:hAnsi="Calibri" w:cs="Calibri" w:eastAsia="Calibri"/>
-          <w:color w:val="auto"/>
-          <w:spacing w:val="0"/>
-          <w:position w:val="0"/>
-          <w:sz w:val="24"/>
-          <w:shd w:fill="auto" w:val="clear"/>
-        </w:rPr>
-        <w:t xml:space="preserve">]. [</w:t>
+      </w:pPr>
+      <w:r>
+        <w:rPr>
+          <w:rFonts w:ascii="Calibri" w:hAnsi="Calibri" w:cs="Calibri" w:eastAsia="Calibri"/>
+          <w:color w:val="auto"/>
+          <w:spacing w:val="0"/>
+          <w:position w:val="0"/>
+          <w:sz w:val="24"/>
+          <w:shd w:fill="auto" w:val="clear"/>
+        </w:rPr>
+        <w:t xml:space="preserve">Grâce à ce stage, j'ai acquis de nouvelles compétences tels que faire des créations de pages sur market amazon et comprendre pourquoi il faut vraiment se mettre à la place de l'entreprise pour connaître leurs façons de fonctionner et de mieux répondre à leurs besoins.</w:t>
       </w:r>
       <w:r>
         <w:rPr>
@@ -3955,18 +4141,137 @@
           <w:sz w:val="24"/>
           <w:shd w:fill="auto" w:val="clear"/>
         </w:rPr>
-        <w:t xml:space="preserve">Développer</w:t>
-      </w:r>
-      <w:r>
-        <w:rPr>
-          <w:rFonts w:ascii="Calibri" w:hAnsi="Calibri" w:cs="Calibri" w:eastAsia="Calibri"/>
-          <w:color w:val="auto"/>
-          <w:spacing w:val="0"/>
-          <w:position w:val="0"/>
-          <w:sz w:val="24"/>
-          <w:shd w:fill="auto" w:val="clear"/>
-        </w:rPr>
-        <w:t xml:space="preserve">].De mon côté, j'ai apporté à l'entreprise [</w:t>
+        <w:t xml:space="preserve"> </w:t>
+      </w:r>
+    </w:p>
+    <w:p>
+      <w:pPr>
+        <w:spacing w:before="100" w:after="113" w:line="240"/>
+        <w:ind w:right="0" w:left="0" w:firstLine="0"/>
+        <w:jc w:val="left"/>
+        <w:rPr>
+          <w:rFonts w:ascii="Calibri" w:hAnsi="Calibri" w:cs="Calibri" w:eastAsia="Calibri"/>
+          <w:color w:val="auto"/>
+          <w:spacing w:val="0"/>
+          <w:position w:val="0"/>
+          <w:sz w:val="24"/>
+          <w:shd w:fill="auto" w:val="clear"/>
+        </w:rPr>
+      </w:pPr>
+      <w:r>
+        <w:rPr>
+          <w:rFonts w:ascii="Calibri" w:hAnsi="Calibri" w:cs="Calibri" w:eastAsia="Calibri"/>
+          <w:color w:val="auto"/>
+          <w:spacing w:val="0"/>
+          <w:position w:val="0"/>
+          <w:sz w:val="24"/>
+          <w:shd w:fill="auto" w:val="clear"/>
+        </w:rPr>
+        <w:t xml:space="preserve">De mon côté, j'ai apporté à l'entreprise des propositions intéressantes quant à la vie de l'entreprise car en refaisant leurs fiches, elles sont beaucoup plus claires et le client du coup se pose moins de questions ce qui simplifie la vie des employés.</w:t>
+      </w:r>
+    </w:p>
+    <w:p>
+      <w:pPr>
+        <w:spacing w:before="170" w:after="170" w:line="240"/>
+        <w:ind w:right="0" w:left="0" w:firstLine="0"/>
+        <w:jc w:val="left"/>
+        <w:rPr>
+          <w:rFonts w:ascii="Calibri" w:hAnsi="Calibri" w:cs="Calibri" w:eastAsia="Calibri"/>
+          <w:color w:val="auto"/>
+          <w:spacing w:val="0"/>
+          <w:position w:val="0"/>
+          <w:sz w:val="24"/>
+          <w:shd w:fill="auto" w:val="clear"/>
+        </w:rPr>
+      </w:pPr>
+      <w:r>
+        <w:rPr>
+          <w:rFonts w:ascii="Calibri" w:hAnsi="Calibri" w:cs="Calibri" w:eastAsia="Calibri"/>
+          <w:color w:val="auto"/>
+          <w:spacing w:val="0"/>
+          <w:position w:val="0"/>
+          <w:sz w:val="24"/>
+          <w:shd w:fill="auto" w:val="clear"/>
+        </w:rPr>
+        <w:t xml:space="preserve">J'ai également appris à synthétiser les informations que l'on me donnait, à gérer les demandes que l'on me faisait en plus de la création du site comme faire des tableaux clients pour faire du démarchage téléphonique ou m'occuper des ventes sur Amazon.</w:t>
+      </w:r>
+    </w:p>
+    <w:p>
+      <w:pPr>
+        <w:spacing w:before="170" w:after="170" w:line="240"/>
+        <w:ind w:right="0" w:left="0" w:firstLine="0"/>
+        <w:jc w:val="left"/>
+        <w:rPr>
+          <w:rFonts w:ascii="Calibri" w:hAnsi="Calibri" w:cs="Calibri" w:eastAsia="Calibri"/>
+          <w:color w:val="auto"/>
+          <w:spacing w:val="0"/>
+          <w:position w:val="0"/>
+          <w:sz w:val="24"/>
+          <w:shd w:fill="auto" w:val="clear"/>
+        </w:rPr>
+      </w:pPr>
+      <w:r>
+        <w:rPr>
+          <w:rFonts w:ascii="Calibri" w:hAnsi="Calibri" w:cs="Calibri" w:eastAsia="Calibri"/>
+          <w:color w:val="auto"/>
+          <w:spacing w:val="0"/>
+          <w:position w:val="0"/>
+          <w:sz w:val="24"/>
+          <w:shd w:fill="auto" w:val="clear"/>
+        </w:rPr>
+        <w:t xml:space="preserve">Ce qui m'a amenée à avoir plus confiance en moi et à prendre plus d'initiative au sein de l'entreprise.</w:t>
+      </w:r>
+    </w:p>
+    <w:p>
+      <w:pPr>
+        <w:spacing w:before="170" w:after="170" w:line="240"/>
+        <w:ind w:right="0" w:left="0" w:firstLine="0"/>
+        <w:jc w:val="left"/>
+        <w:rPr>
+          <w:rFonts w:ascii="Calibri" w:hAnsi="Calibri" w:cs="Calibri" w:eastAsia="Calibri"/>
+          <w:color w:val="auto"/>
+          <w:spacing w:val="0"/>
+          <w:position w:val="0"/>
+          <w:sz w:val="24"/>
+          <w:shd w:fill="auto" w:val="clear"/>
+        </w:rPr>
+      </w:pPr>
+      <w:r>
+        <w:rPr>
+          <w:rFonts w:ascii="Calibri" w:hAnsi="Calibri" w:cs="Calibri" w:eastAsia="Calibri"/>
+          <w:color w:val="auto"/>
+          <w:spacing w:val="0"/>
+          <w:position w:val="0"/>
+          <w:sz w:val="24"/>
+          <w:shd w:fill="auto" w:val="clear"/>
+        </w:rPr>
+        <w:t xml:space="preserve">B – Mon analyse</w:t>
+      </w:r>
+    </w:p>
+    <w:p>
+      <w:pPr>
+        <w:spacing w:before="100" w:after="113" w:line="240"/>
+        <w:ind w:right="0" w:left="0" w:firstLine="0"/>
+        <w:jc w:val="left"/>
+        <w:rPr>
+          <w:rFonts w:ascii="Calibri" w:hAnsi="Calibri" w:cs="Calibri" w:eastAsia="Calibri"/>
+          <w:color w:val="auto"/>
+          <w:spacing w:val="0"/>
+          <w:position w:val="0"/>
+          <w:sz w:val="24"/>
+          <w:shd w:fill="auto" w:val="clear"/>
+        </w:rPr>
+      </w:pPr>
+      <w:r>
+        <w:rPr>
+          <w:rFonts w:ascii="Calibri" w:hAnsi="Calibri" w:cs="Calibri" w:eastAsia="Calibri"/>
+          <w:color w:val="auto"/>
+          <w:spacing w:val="0"/>
+          <w:position w:val="0"/>
+          <w:sz w:val="24"/>
+          <w:shd w:fill="auto" w:val="clear"/>
+        </w:rPr>
+        <w:t xml:space="preserve">Pour conclure, [</w:t>
       </w:r>
       <w:r>
         <w:rPr>
@@ -3977,18 +4282,70 @@
           <w:sz w:val="24"/>
           <w:shd w:fill="auto" w:val="clear"/>
         </w:rPr>
-        <w:t xml:space="preserve">une vision jeune et dynamique/ des propositions intéressantes quant à la vie de l'entreprise/ etc.</w:t>
-      </w:r>
-      <w:r>
-        <w:rPr>
-          <w:rFonts w:ascii="Calibri" w:hAnsi="Calibri" w:cs="Calibri" w:eastAsia="Calibri"/>
-          <w:color w:val="auto"/>
-          <w:spacing w:val="0"/>
-          <w:position w:val="0"/>
-          <w:sz w:val="24"/>
-          <w:shd w:fill="auto" w:val="clear"/>
-        </w:rPr>
-        <w:t xml:space="preserve">]. [</w:t>
+        <w:t xml:space="preserve">expliquer les principales conclusions du rapport de stage</w:t>
+      </w:r>
+      <w:r>
+        <w:rPr>
+          <w:rFonts w:ascii="Calibri" w:hAnsi="Calibri" w:cs="Calibri" w:eastAsia="Calibri"/>
+          <w:color w:val="auto"/>
+          <w:spacing w:val="0"/>
+          <w:position w:val="0"/>
+          <w:sz w:val="24"/>
+          <w:shd w:fill="auto" w:val="clear"/>
+        </w:rPr>
+        <w:t xml:space="preserve">].</w:t>
+      </w:r>
+    </w:p>
+    <w:p>
+      <w:pPr>
+        <w:spacing w:before="100" w:after="113" w:line="240"/>
+        <w:ind w:right="0" w:left="0" w:firstLine="0"/>
+        <w:jc w:val="left"/>
+        <w:rPr>
+          <w:rFonts w:ascii="Calibri" w:hAnsi="Calibri" w:cs="Calibri" w:eastAsia="Calibri"/>
+          <w:color w:val="auto"/>
+          <w:spacing w:val="0"/>
+          <w:position w:val="0"/>
+          <w:sz w:val="24"/>
+          <w:shd w:fill="FFFF00" w:val="clear"/>
+        </w:rPr>
+      </w:pPr>
+      <w:r>
+        <w:rPr>
+          <w:rFonts w:ascii="Calibri" w:hAnsi="Calibri" w:cs="Calibri" w:eastAsia="Calibri"/>
+          <w:color w:val="auto"/>
+          <w:spacing w:val="0"/>
+          <w:position w:val="0"/>
+          <w:sz w:val="24"/>
+          <w:shd w:fill="FFFF00" w:val="clear"/>
+        </w:rPr>
+        <w:t xml:space="preserve">Si les objectifs demandés ont été atteints :</w:t>
+      </w:r>
+    </w:p>
+    <w:p>
+      <w:pPr>
+        <w:spacing w:before="100" w:after="113" w:line="240"/>
+        <w:ind w:right="0" w:left="0" w:firstLine="0"/>
+        <w:jc w:val="left"/>
+        <w:rPr>
+          <w:rFonts w:ascii="Calibri" w:hAnsi="Calibri" w:cs="Calibri" w:eastAsia="Calibri"/>
+          <w:color w:val="auto"/>
+          <w:spacing w:val="0"/>
+          <w:position w:val="0"/>
+          <w:sz w:val="24"/>
+          <w:shd w:fill="auto" w:val="clear"/>
+        </w:rPr>
+      </w:pPr>
+      <w:r>
+        <w:rPr>
+          <w:rFonts w:ascii="Calibri" w:hAnsi="Calibri" w:cs="Calibri" w:eastAsia="Calibri"/>
+          <w:color w:val="auto"/>
+          <w:spacing w:val="0"/>
+          <w:position w:val="0"/>
+          <w:sz w:val="24"/>
+          <w:shd w:fill="auto" w:val="clear"/>
+        </w:rPr>
+        <w:t xml:space="preserve">J'ai réussi à atteindre les objectifs demandés : [</w:t>
       </w:r>
       <w:r>
         <w:rPr>
@@ -3999,7 +4356,7 @@
           <w:sz w:val="24"/>
           <w:shd w:fill="auto" w:val="clear"/>
         </w:rPr>
-        <w:t xml:space="preserve">Expliquer en quelques lignes</w:t>
+        <w:t xml:space="preserve">indiquer et expliquer les objectifs</w:t>
       </w:r>
       <w:r>
         <w:rPr>
@@ -4024,19 +4381,45 @@
           <w:spacing w:val="0"/>
           <w:position w:val="0"/>
           <w:sz w:val="24"/>
-          <w:shd w:fill="auto" w:val="clear"/>
-        </w:rPr>
-      </w:pPr>
-      <w:r>
-        <w:rPr>
-          <w:rFonts w:ascii="Calibri" w:hAnsi="Calibri" w:cs="Calibri" w:eastAsia="Calibri"/>
-          <w:color w:val="auto"/>
-          <w:spacing w:val="0"/>
-          <w:position w:val="0"/>
-          <w:sz w:val="24"/>
-          <w:shd w:fill="auto" w:val="clear"/>
-        </w:rPr>
-        <w:t xml:space="preserve">J'ai également [</w:t>
+          <w:shd w:fill="FFFF00" w:val="clear"/>
+        </w:rPr>
+      </w:pPr>
+      <w:r>
+        <w:rPr>
+          <w:rFonts w:ascii="Calibri" w:hAnsi="Calibri" w:cs="Calibri" w:eastAsia="Calibri"/>
+          <w:color w:val="auto"/>
+          <w:spacing w:val="0"/>
+          <w:position w:val="0"/>
+          <w:sz w:val="24"/>
+          <w:shd w:fill="FFFF00" w:val="clear"/>
+        </w:rPr>
+        <w:t xml:space="preserve">Si certains objectifs n'ont pas été atteints :</w:t>
+      </w:r>
+    </w:p>
+    <w:p>
+      <w:pPr>
+        <w:spacing w:before="100" w:after="113" w:line="240"/>
+        <w:ind w:right="0" w:left="0" w:firstLine="0"/>
+        <w:jc w:val="left"/>
+        <w:rPr>
+          <w:rFonts w:ascii="Calibri" w:hAnsi="Calibri" w:cs="Calibri" w:eastAsia="Calibri"/>
+          <w:color w:val="auto"/>
+          <w:spacing w:val="0"/>
+          <w:position w:val="0"/>
+          <w:sz w:val="24"/>
+          <w:shd w:fill="auto" w:val="clear"/>
+        </w:rPr>
+      </w:pPr>
+      <w:r>
+        <w:rPr>
+          <w:rFonts w:ascii="Calibri" w:hAnsi="Calibri" w:cs="Calibri" w:eastAsia="Calibri"/>
+          <w:color w:val="auto"/>
+          <w:spacing w:val="0"/>
+          <w:position w:val="0"/>
+          <w:sz w:val="24"/>
+          <w:shd w:fill="auto" w:val="clear"/>
+        </w:rPr>
+        <w:t xml:space="preserve">Je n'ai pas réussi à atteindre tous mes objectifs. En effet, [</w:t>
       </w:r>
       <w:r>
         <w:rPr>
@@ -4047,18 +4430,96 @@
           <w:sz w:val="24"/>
           <w:shd w:fill="auto" w:val="clear"/>
         </w:rPr>
-        <w:t xml:space="preserve">appris à travailler en autonomie/ appris à synthétiser les informations/ appris à gérer un dossier/ acquis de nouvelles méthodes de travail/ etc.</w:t>
-      </w:r>
-      <w:r>
-        <w:rPr>
-          <w:rFonts w:ascii="Calibri" w:hAnsi="Calibri" w:cs="Calibri" w:eastAsia="Calibri"/>
-          <w:color w:val="auto"/>
-          <w:spacing w:val="0"/>
-          <w:position w:val="0"/>
-          <w:sz w:val="24"/>
-          <w:shd w:fill="auto" w:val="clear"/>
-        </w:rPr>
-        <w:t xml:space="preserve">]. [</w:t>
+        <w:t xml:space="preserve">expliquer les obstacles</w:t>
+      </w:r>
+      <w:r>
+        <w:rPr>
+          <w:rFonts w:ascii="Calibri" w:hAnsi="Calibri" w:cs="Calibri" w:eastAsia="Calibri"/>
+          <w:color w:val="auto"/>
+          <w:spacing w:val="0"/>
+          <w:position w:val="0"/>
+          <w:sz w:val="24"/>
+          <w:shd w:fill="auto" w:val="clear"/>
+        </w:rPr>
+        <w:t xml:space="preserve">].</w:t>
+      </w:r>
+    </w:p>
+    <w:p>
+      <w:pPr>
+        <w:spacing w:before="170" w:after="170" w:line="240"/>
+        <w:ind w:right="0" w:left="0" w:firstLine="0"/>
+        <w:jc w:val="left"/>
+        <w:rPr>
+          <w:rFonts w:ascii="Calibri" w:hAnsi="Calibri" w:cs="Calibri" w:eastAsia="Calibri"/>
+          <w:color w:val="auto"/>
+          <w:spacing w:val="0"/>
+          <w:position w:val="0"/>
+          <w:sz w:val="24"/>
+          <w:shd w:fill="auto" w:val="clear"/>
+        </w:rPr>
+      </w:pPr>
+      <w:r>
+        <w:rPr>
+          <w:rFonts w:ascii="Calibri" w:hAnsi="Calibri" w:cs="Calibri" w:eastAsia="Calibri"/>
+          <w:color w:val="auto"/>
+          <w:spacing w:val="0"/>
+          <w:position w:val="0"/>
+          <w:sz w:val="24"/>
+          <w:shd w:fill="auto" w:val="clear"/>
+        </w:rPr>
+        <w:t xml:space="preserve">C – Et après ?</w:t>
+      </w:r>
+    </w:p>
+    <w:p>
+      <w:pPr>
+        <w:spacing w:before="100" w:after="113" w:line="240"/>
+        <w:ind w:right="0" w:left="0" w:firstLine="0"/>
+        <w:jc w:val="left"/>
+        <w:rPr>
+          <w:rFonts w:ascii="Calibri" w:hAnsi="Calibri" w:cs="Calibri" w:eastAsia="Calibri"/>
+          <w:color w:val="auto"/>
+          <w:spacing w:val="0"/>
+          <w:position w:val="0"/>
+          <w:sz w:val="24"/>
+          <w:shd w:fill="FFFF00" w:val="clear"/>
+        </w:rPr>
+      </w:pPr>
+      <w:r>
+        <w:rPr>
+          <w:rFonts w:ascii="Calibri" w:hAnsi="Calibri" w:cs="Calibri" w:eastAsia="Calibri"/>
+          <w:color w:val="auto"/>
+          <w:spacing w:val="0"/>
+          <w:position w:val="0"/>
+          <w:sz w:val="24"/>
+          <w:shd w:fill="FFFF00" w:val="clear"/>
+        </w:rPr>
+        <w:t xml:space="preserve">Si le stage conforte le choix de carrière professionnelle :</w:t>
+      </w:r>
+    </w:p>
+    <w:p>
+      <w:pPr>
+        <w:spacing w:before="100" w:after="113" w:line="240"/>
+        <w:ind w:right="0" w:left="0" w:firstLine="0"/>
+        <w:jc w:val="left"/>
+        <w:rPr>
+          <w:rFonts w:ascii="Calibri" w:hAnsi="Calibri" w:cs="Calibri" w:eastAsia="Calibri"/>
+          <w:color w:val="auto"/>
+          <w:spacing w:val="0"/>
+          <w:position w:val="0"/>
+          <w:sz w:val="24"/>
+          <w:shd w:fill="auto" w:val="clear"/>
+        </w:rPr>
+      </w:pPr>
+      <w:r>
+        <w:rPr>
+          <w:rFonts w:ascii="Calibri" w:hAnsi="Calibri" w:cs="Calibri" w:eastAsia="Calibri"/>
+          <w:color w:val="auto"/>
+          <w:spacing w:val="0"/>
+          <w:position w:val="0"/>
+          <w:sz w:val="24"/>
+          <w:shd w:fill="auto" w:val="clear"/>
+        </w:rPr>
+        <w:t xml:space="preserve">Ce stage me conforte dans mon choix de carrière professionnelle. Il confirme mon souhait de me spécialiser dans [</w:t>
       </w:r>
       <w:r>
         <w:rPr>
@@ -4069,7 +4530,7 @@
           <w:sz w:val="24"/>
           <w:shd w:fill="auto" w:val="clear"/>
         </w:rPr>
-        <w:t xml:space="preserve">Expliquer en quelques lignes</w:t>
+        <w:t xml:space="preserve">indiquer le domaine</w:t>
       </w:r>
       <w:r>
         <w:rPr>
@@ -4090,328 +4551,6 @@
         <w:jc w:val="left"/>
         <w:rPr>
           <w:rFonts w:ascii="Calibri" w:hAnsi="Calibri" w:cs="Calibri" w:eastAsia="Calibri"/>
-          <w:color w:val="auto"/>
-          <w:spacing w:val="0"/>
-          <w:position w:val="0"/>
-          <w:sz w:val="24"/>
-          <w:shd w:fill="auto" w:val="clear"/>
-        </w:rPr>
-      </w:pPr>
-      <w:r>
-        <w:rPr>
-          <w:rFonts w:ascii="Calibri" w:hAnsi="Calibri" w:cs="Calibri" w:eastAsia="Calibri"/>
-          <w:color w:val="auto"/>
-          <w:spacing w:val="0"/>
-          <w:position w:val="0"/>
-          <w:sz w:val="24"/>
-          <w:shd w:fill="auto" w:val="clear"/>
-        </w:rPr>
-        <w:t xml:space="preserve">B – Mon analyse</w:t>
-      </w:r>
-    </w:p>
-    <w:p>
-      <w:pPr>
-        <w:spacing w:before="100" w:after="113" w:line="240"/>
-        <w:ind w:right="0" w:left="0" w:firstLine="0"/>
-        <w:jc w:val="left"/>
-        <w:rPr>
-          <w:rFonts w:ascii="Calibri" w:hAnsi="Calibri" w:cs="Calibri" w:eastAsia="Calibri"/>
-          <w:color w:val="auto"/>
-          <w:spacing w:val="0"/>
-          <w:position w:val="0"/>
-          <w:sz w:val="24"/>
-          <w:shd w:fill="auto" w:val="clear"/>
-        </w:rPr>
-      </w:pPr>
-      <w:r>
-        <w:rPr>
-          <w:rFonts w:ascii="Calibri" w:hAnsi="Calibri" w:cs="Calibri" w:eastAsia="Calibri"/>
-          <w:color w:val="auto"/>
-          <w:spacing w:val="0"/>
-          <w:position w:val="0"/>
-          <w:sz w:val="24"/>
-          <w:shd w:fill="auto" w:val="clear"/>
-        </w:rPr>
-        <w:t xml:space="preserve">Pour conclure, [</w:t>
-      </w:r>
-      <w:r>
-        <w:rPr>
-          <w:rFonts w:ascii="Calibri" w:hAnsi="Calibri" w:cs="Calibri" w:eastAsia="Calibri"/>
-          <w:color w:val="FF0000"/>
-          <w:spacing w:val="0"/>
-          <w:position w:val="0"/>
-          <w:sz w:val="24"/>
-          <w:shd w:fill="auto" w:val="clear"/>
-        </w:rPr>
-        <w:t xml:space="preserve">expliquer les principales conclusions du rapport de stage</w:t>
-      </w:r>
-      <w:r>
-        <w:rPr>
-          <w:rFonts w:ascii="Calibri" w:hAnsi="Calibri" w:cs="Calibri" w:eastAsia="Calibri"/>
-          <w:color w:val="auto"/>
-          <w:spacing w:val="0"/>
-          <w:position w:val="0"/>
-          <w:sz w:val="24"/>
-          <w:shd w:fill="auto" w:val="clear"/>
-        </w:rPr>
-        <w:t xml:space="preserve">].</w:t>
-      </w:r>
-    </w:p>
-    <w:p>
-      <w:pPr>
-        <w:spacing w:before="100" w:after="113" w:line="240"/>
-        <w:ind w:right="0" w:left="0" w:firstLine="0"/>
-        <w:jc w:val="left"/>
-        <w:rPr>
-          <w:rFonts w:ascii="Calibri" w:hAnsi="Calibri" w:cs="Calibri" w:eastAsia="Calibri"/>
-          <w:color w:val="auto"/>
-          <w:spacing w:val="0"/>
-          <w:position w:val="0"/>
-          <w:sz w:val="24"/>
-          <w:shd w:fill="FFFF00" w:val="clear"/>
-        </w:rPr>
-      </w:pPr>
-      <w:r>
-        <w:rPr>
-          <w:rFonts w:ascii="Calibri" w:hAnsi="Calibri" w:cs="Calibri" w:eastAsia="Calibri"/>
-          <w:color w:val="auto"/>
-          <w:spacing w:val="0"/>
-          <w:position w:val="0"/>
-          <w:sz w:val="24"/>
-          <w:shd w:fill="FFFF00" w:val="clear"/>
-        </w:rPr>
-        <w:t xml:space="preserve">Si les objectifs demandés ont été atteints :</w:t>
-      </w:r>
-    </w:p>
-    <w:p>
-      <w:pPr>
-        <w:spacing w:before="100" w:after="113" w:line="240"/>
-        <w:ind w:right="0" w:left="0" w:firstLine="0"/>
-        <w:jc w:val="left"/>
-        <w:rPr>
-          <w:rFonts w:ascii="Calibri" w:hAnsi="Calibri" w:cs="Calibri" w:eastAsia="Calibri"/>
-          <w:color w:val="auto"/>
-          <w:spacing w:val="0"/>
-          <w:position w:val="0"/>
-          <w:sz w:val="24"/>
-          <w:shd w:fill="auto" w:val="clear"/>
-        </w:rPr>
-      </w:pPr>
-      <w:r>
-        <w:rPr>
-          <w:rFonts w:ascii="Calibri" w:hAnsi="Calibri" w:cs="Calibri" w:eastAsia="Calibri"/>
-          <w:color w:val="auto"/>
-          <w:spacing w:val="0"/>
-          <w:position w:val="0"/>
-          <w:sz w:val="24"/>
-          <w:shd w:fill="auto" w:val="clear"/>
-        </w:rPr>
-        <w:t xml:space="preserve">J'ai réussi à atteindre les objectifs demandés : [</w:t>
-      </w:r>
-      <w:r>
-        <w:rPr>
-          <w:rFonts w:ascii="Calibri" w:hAnsi="Calibri" w:cs="Calibri" w:eastAsia="Calibri"/>
-          <w:color w:val="FF0000"/>
-          <w:spacing w:val="0"/>
-          <w:position w:val="0"/>
-          <w:sz w:val="24"/>
-          <w:shd w:fill="auto" w:val="clear"/>
-        </w:rPr>
-        <w:t xml:space="preserve">indiquer et expliquer les objectifs</w:t>
-      </w:r>
-      <w:r>
-        <w:rPr>
-          <w:rFonts w:ascii="Calibri" w:hAnsi="Calibri" w:cs="Calibri" w:eastAsia="Calibri"/>
-          <w:color w:val="auto"/>
-          <w:spacing w:val="0"/>
-          <w:position w:val="0"/>
-          <w:sz w:val="24"/>
-          <w:shd w:fill="auto" w:val="clear"/>
-        </w:rPr>
-        <w:t xml:space="preserve">].</w:t>
-      </w:r>
-    </w:p>
-    <w:p>
-      <w:pPr>
-        <w:spacing w:before="100" w:after="113" w:line="240"/>
-        <w:ind w:right="0" w:left="0" w:firstLine="0"/>
-        <w:jc w:val="left"/>
-        <w:rPr>
-          <w:rFonts w:ascii="Calibri" w:hAnsi="Calibri" w:cs="Calibri" w:eastAsia="Calibri"/>
-          <w:color w:val="auto"/>
-          <w:spacing w:val="0"/>
-          <w:position w:val="0"/>
-          <w:sz w:val="24"/>
-          <w:shd w:fill="FFFF00" w:val="clear"/>
-        </w:rPr>
-      </w:pPr>
-      <w:r>
-        <w:rPr>
-          <w:rFonts w:ascii="Calibri" w:hAnsi="Calibri" w:cs="Calibri" w:eastAsia="Calibri"/>
-          <w:color w:val="auto"/>
-          <w:spacing w:val="0"/>
-          <w:position w:val="0"/>
-          <w:sz w:val="24"/>
-          <w:shd w:fill="FFFF00" w:val="clear"/>
-        </w:rPr>
-        <w:t xml:space="preserve">Si certains objectifs n'ont pas été atteints :</w:t>
-      </w:r>
-    </w:p>
-    <w:p>
-      <w:pPr>
-        <w:spacing w:before="100" w:after="113" w:line="240"/>
-        <w:ind w:right="0" w:left="0" w:firstLine="0"/>
-        <w:jc w:val="left"/>
-        <w:rPr>
-          <w:rFonts w:ascii="Calibri" w:hAnsi="Calibri" w:cs="Calibri" w:eastAsia="Calibri"/>
-          <w:color w:val="auto"/>
-          <w:spacing w:val="0"/>
-          <w:position w:val="0"/>
-          <w:sz w:val="24"/>
-          <w:shd w:fill="auto" w:val="clear"/>
-        </w:rPr>
-      </w:pPr>
-      <w:r>
-        <w:rPr>
-          <w:rFonts w:ascii="Calibri" w:hAnsi="Calibri" w:cs="Calibri" w:eastAsia="Calibri"/>
-          <w:color w:val="auto"/>
-          <w:spacing w:val="0"/>
-          <w:position w:val="0"/>
-          <w:sz w:val="24"/>
-          <w:shd w:fill="auto" w:val="clear"/>
-        </w:rPr>
-        <w:t xml:space="preserve">Je n'ai pas réussi à atteindre tous mes objectifs. En effet, [</w:t>
-      </w:r>
-      <w:r>
-        <w:rPr>
-          <w:rFonts w:ascii="Calibri" w:hAnsi="Calibri" w:cs="Calibri" w:eastAsia="Calibri"/>
-          <w:color w:val="FF0000"/>
-          <w:spacing w:val="0"/>
-          <w:position w:val="0"/>
-          <w:sz w:val="24"/>
-          <w:shd w:fill="auto" w:val="clear"/>
-        </w:rPr>
-        <w:t xml:space="preserve">expliquer les obstacles</w:t>
-      </w:r>
-      <w:r>
-        <w:rPr>
-          <w:rFonts w:ascii="Calibri" w:hAnsi="Calibri" w:cs="Calibri" w:eastAsia="Calibri"/>
-          <w:color w:val="auto"/>
-          <w:spacing w:val="0"/>
-          <w:position w:val="0"/>
-          <w:sz w:val="24"/>
-          <w:shd w:fill="auto" w:val="clear"/>
-        </w:rPr>
-        <w:t xml:space="preserve">].</w:t>
-      </w:r>
-    </w:p>
-    <w:p>
-      <w:pPr>
-        <w:spacing w:before="170" w:after="170" w:line="240"/>
-        <w:ind w:right="0" w:left="0" w:firstLine="0"/>
-        <w:jc w:val="left"/>
-        <w:rPr>
-          <w:rFonts w:ascii="Calibri" w:hAnsi="Calibri" w:cs="Calibri" w:eastAsia="Calibri"/>
-          <w:color w:val="auto"/>
-          <w:spacing w:val="0"/>
-          <w:position w:val="0"/>
-          <w:sz w:val="24"/>
-          <w:shd w:fill="auto" w:val="clear"/>
-        </w:rPr>
-      </w:pPr>
-      <w:r>
-        <w:rPr>
-          <w:rFonts w:ascii="Calibri" w:hAnsi="Calibri" w:cs="Calibri" w:eastAsia="Calibri"/>
-          <w:color w:val="auto"/>
-          <w:spacing w:val="0"/>
-          <w:position w:val="0"/>
-          <w:sz w:val="24"/>
-          <w:shd w:fill="auto" w:val="clear"/>
-        </w:rPr>
-        <w:t xml:space="preserve">C – Et après ?</w:t>
-      </w:r>
-    </w:p>
-    <w:p>
-      <w:pPr>
-        <w:spacing w:before="100" w:after="113" w:line="240"/>
-        <w:ind w:right="0" w:left="0" w:firstLine="0"/>
-        <w:jc w:val="left"/>
-        <w:rPr>
-          <w:rFonts w:ascii="Calibri" w:hAnsi="Calibri" w:cs="Calibri" w:eastAsia="Calibri"/>
-          <w:color w:val="auto"/>
-          <w:spacing w:val="0"/>
-          <w:position w:val="0"/>
-          <w:sz w:val="24"/>
-          <w:shd w:fill="FFFF00" w:val="clear"/>
-        </w:rPr>
-      </w:pPr>
-      <w:r>
-        <w:rPr>
-          <w:rFonts w:ascii="Calibri" w:hAnsi="Calibri" w:cs="Calibri" w:eastAsia="Calibri"/>
-          <w:color w:val="auto"/>
-          <w:spacing w:val="0"/>
-          <w:position w:val="0"/>
-          <w:sz w:val="24"/>
-          <w:shd w:fill="FFFF00" w:val="clear"/>
-        </w:rPr>
-        <w:t xml:space="preserve">Si le stage conforte le choix de carrière professionnelle :</w:t>
-      </w:r>
-    </w:p>
-    <w:p>
-      <w:pPr>
-        <w:spacing w:before="100" w:after="113" w:line="240"/>
-        <w:ind w:right="0" w:left="0" w:firstLine="0"/>
-        <w:jc w:val="left"/>
-        <w:rPr>
-          <w:rFonts w:ascii="Calibri" w:hAnsi="Calibri" w:cs="Calibri" w:eastAsia="Calibri"/>
-          <w:color w:val="auto"/>
-          <w:spacing w:val="0"/>
-          <w:position w:val="0"/>
-          <w:sz w:val="24"/>
-          <w:shd w:fill="auto" w:val="clear"/>
-        </w:rPr>
-      </w:pPr>
-      <w:r>
-        <w:rPr>
-          <w:rFonts w:ascii="Calibri" w:hAnsi="Calibri" w:cs="Calibri" w:eastAsia="Calibri"/>
-          <w:color w:val="auto"/>
-          <w:spacing w:val="0"/>
-          <w:position w:val="0"/>
-          <w:sz w:val="24"/>
-          <w:shd w:fill="auto" w:val="clear"/>
-        </w:rPr>
-        <w:t xml:space="preserve">Ce stage me conforte dans mon choix de carrière professionnelle. Il confirme mon souhait de me spécialiser dans [</w:t>
-      </w:r>
-      <w:r>
-        <w:rPr>
-          <w:rFonts w:ascii="Calibri" w:hAnsi="Calibri" w:cs="Calibri" w:eastAsia="Calibri"/>
-          <w:color w:val="FF0000"/>
-          <w:spacing w:val="0"/>
-          <w:position w:val="0"/>
-          <w:sz w:val="24"/>
-          <w:shd w:fill="auto" w:val="clear"/>
-        </w:rPr>
-        <w:t xml:space="preserve">indiquer le domaine</w:t>
-      </w:r>
-      <w:r>
-        <w:rPr>
-          <w:rFonts w:ascii="Calibri" w:hAnsi="Calibri" w:cs="Calibri" w:eastAsia="Calibri"/>
-          <w:color w:val="auto"/>
-          <w:spacing w:val="0"/>
-          <w:position w:val="0"/>
-          <w:sz w:val="24"/>
-          <w:shd w:fill="auto" w:val="clear"/>
-        </w:rPr>
-        <w:t xml:space="preserve">].</w:t>
-      </w:r>
-    </w:p>
-    <w:p>
-      <w:pPr>
-        <w:spacing w:before="170" w:after="170" w:line="240"/>
-        <w:ind w:right="0" w:left="0" w:firstLine="0"/>
-        <w:jc w:val="left"/>
-        <w:rPr>
-          <w:rFonts w:ascii="Calibri" w:hAnsi="Calibri" w:cs="Calibri" w:eastAsia="Calibri"/>
           <w:b/>
           <w:color w:val="auto"/>
           <w:spacing w:val="0"/>
@@ -4489,8 +4628,8 @@
         </w:rPr>
       </w:pPr>
       <w:r>
-        <w:object w:dxaOrig="8310" w:dyaOrig="4905">
-          <v:rect xmlns:o="urn:schemas-microsoft-com:office:office" xmlns:v="urn:schemas-microsoft-com:vml" id="rectole0000000006" style="width:415.500000pt;height:245.250000pt" o:preferrelative="t" o:ole="">
+        <w:object w:dxaOrig="8422" w:dyaOrig="4960">
+          <v:rect xmlns:o="urn:schemas-microsoft-com:office:office" xmlns:v="urn:schemas-microsoft-com:vml" id="rectole0000000006" style="width:421.100000pt;height:248.000000pt" o:preferrelative="t" o:ole="">
             <o:lock v:ext="edit"/>
             <v:imagedata xmlns:r="http://schemas.openxmlformats.org/officeDocument/2006/relationships" r:id="docRId13" o:title=""/>
           </v:rect>
@@ -4571,8 +4710,8 @@
         </w:rPr>
       </w:pPr>
       <w:r>
-        <w:object w:dxaOrig="8310" w:dyaOrig="4905">
-          <v:rect xmlns:o="urn:schemas-microsoft-com:office:office" xmlns:v="urn:schemas-microsoft-com:vml" id="rectole0000000007" style="width:415.500000pt;height:245.250000pt" o:preferrelative="t" o:ole="">
+        <w:object w:dxaOrig="8422" w:dyaOrig="4960">
+          <v:rect xmlns:o="urn:schemas-microsoft-com:office:office" xmlns:v="urn:schemas-microsoft-com:vml" id="rectole0000000007" style="width:421.100000pt;height:248.000000pt" o:preferrelative="t" o:ole="">
             <o:lock v:ext="edit"/>
             <v:imagedata xmlns:r="http://schemas.openxmlformats.org/officeDocument/2006/relationships" r:id="docRId15" o:title=""/>
           </v:rect>
@@ -4656,8 +4795,8 @@
         </w:rPr>
       </w:pPr>
       <w:r>
-        <w:object w:dxaOrig="8422" w:dyaOrig="5507">
-          <v:rect xmlns:o="urn:schemas-microsoft-com:office:office" xmlns:v="urn:schemas-microsoft-com:vml" id="rectole0000000008" style="width:421.100000pt;height:275.350000pt" o:preferrelative="t" o:ole="">
+        <w:object w:dxaOrig="8524" w:dyaOrig="5567">
+          <v:rect xmlns:o="urn:schemas-microsoft-com:office:office" xmlns:v="urn:schemas-microsoft-com:vml" id="rectole0000000008" style="width:426.200000pt;height:278.350000pt" o:preferrelative="t" o:ole="">
             <o:lock v:ext="edit"/>
             <v:imagedata xmlns:r="http://schemas.openxmlformats.org/officeDocument/2006/relationships" r:id="docRId17" o:title=""/>
           </v:rect>
@@ -4724,8 +4863,8 @@
         </w:rPr>
       </w:pPr>
       <w:r>
-        <w:object w:dxaOrig="8422" w:dyaOrig="3786">
-          <v:rect xmlns:o="urn:schemas-microsoft-com:office:office" xmlns:v="urn:schemas-microsoft-com:vml" id="rectole0000000009" style="width:421.100000pt;height:189.300000pt" o:preferrelative="t" o:ole="">
+        <w:object w:dxaOrig="8524" w:dyaOrig="3826">
+          <v:rect xmlns:o="urn:schemas-microsoft-com:office:office" xmlns:v="urn:schemas-microsoft-com:vml" id="rectole0000000009" style="width:426.200000pt;height:191.300000pt" o:preferrelative="t" o:ole="">
             <o:lock v:ext="edit"/>
             <v:imagedata xmlns:r="http://schemas.openxmlformats.org/officeDocument/2006/relationships" r:id="docRId19" o:title=""/>
           </v:rect>
@@ -4792,8 +4931,8 @@
         </w:rPr>
       </w:pPr>
       <w:r>
-        <w:object w:dxaOrig="8422" w:dyaOrig="3057">
-          <v:rect xmlns:o="urn:schemas-microsoft-com:office:office" xmlns:v="urn:schemas-microsoft-com:vml" id="rectole0000000010" style="width:421.100000pt;height:152.850000pt" o:preferrelative="t" o:ole="">
+        <w:object w:dxaOrig="8524" w:dyaOrig="3097">
+          <v:rect xmlns:o="urn:schemas-microsoft-com:office:office" xmlns:v="urn:schemas-microsoft-com:vml" id="rectole0000000010" style="width:426.200000pt;height:154.850000pt" o:preferrelative="t" o:ole="">
             <o:lock v:ext="edit"/>
             <v:imagedata xmlns:r="http://schemas.openxmlformats.org/officeDocument/2006/relationships" r:id="docRId21" o:title=""/>
           </v:rect>
@@ -4860,8 +4999,8 @@
         </w:rPr>
       </w:pPr>
       <w:r>
-        <w:object w:dxaOrig="8422" w:dyaOrig="4170">
-          <v:rect xmlns:o="urn:schemas-microsoft-com:office:office" xmlns:v="urn:schemas-microsoft-com:vml" id="rectole0000000011" style="width:421.100000pt;height:208.500000pt" o:preferrelative="t" o:ole="">
+        <w:object w:dxaOrig="8524" w:dyaOrig="4231">
+          <v:rect xmlns:o="urn:schemas-microsoft-com:office:office" xmlns:v="urn:schemas-microsoft-com:vml" id="rectole0000000011" style="width:426.200000pt;height:211.550000pt" o:preferrelative="t" o:ole="">
             <o:lock v:ext="edit"/>
             <v:imagedata xmlns:r="http://schemas.openxmlformats.org/officeDocument/2006/relationships" r:id="docRId23" o:title=""/>
           </v:rect>
@@ -4928,8 +5067,8 @@
         </w:rPr>
       </w:pPr>
       <w:r>
-        <w:object w:dxaOrig="7309" w:dyaOrig="1417">
-          <v:rect xmlns:o="urn:schemas-microsoft-com:office:office" xmlns:v="urn:schemas-microsoft-com:vml" id="rectole0000000012" style="width:365.450000pt;height:70.850000pt" o:preferrelative="t" o:ole="">
+        <w:object w:dxaOrig="7390" w:dyaOrig="1437">
+          <v:rect xmlns:o="urn:schemas-microsoft-com:office:office" xmlns:v="urn:schemas-microsoft-com:vml" id="rectole0000000012" style="width:369.500000pt;height:71.850000pt" o:preferrelative="t" o:ole="">
             <o:lock v:ext="edit"/>
             <v:imagedata xmlns:r="http://schemas.openxmlformats.org/officeDocument/2006/relationships" r:id="docRId25" o:title=""/>
           </v:rect>
@@ -4996,8 +5135,8 @@
         </w:rPr>
       </w:pPr>
       <w:r>
-        <w:object w:dxaOrig="8422" w:dyaOrig="3482">
-          <v:rect xmlns:o="urn:schemas-microsoft-com:office:office" xmlns:v="urn:schemas-microsoft-com:vml" id="rectole0000000013" style="width:421.100000pt;height:174.100000pt" o:preferrelative="t" o:ole="">
+        <w:object w:dxaOrig="8524" w:dyaOrig="3522">
+          <v:rect xmlns:o="urn:schemas-microsoft-com:office:office" xmlns:v="urn:schemas-microsoft-com:vml" id="rectole0000000013" style="width:426.200000pt;height:176.100000pt" o:preferrelative="t" o:ole="">
             <o:lock v:ext="edit"/>
             <v:imagedata xmlns:r="http://schemas.openxmlformats.org/officeDocument/2006/relationships" r:id="docRId27" o:title=""/>
           </v:rect>
@@ -5064,8 +5203,8 @@
         </w:rPr>
       </w:pPr>
       <w:r>
-        <w:object w:dxaOrig="7633" w:dyaOrig="9374">
-          <v:rect xmlns:o="urn:schemas-microsoft-com:office:office" xmlns:v="urn:schemas-microsoft-com:vml" id="rectole0000000014" style="width:381.650000pt;height:468.700000pt" o:preferrelative="t" o:ole="">
+        <w:object w:dxaOrig="7734" w:dyaOrig="9496">
+          <v:rect xmlns:o="urn:schemas-microsoft-com:office:office" xmlns:v="urn:schemas-microsoft-com:vml" id="rectole0000000014" style="width:386.700000pt;height:474.800000pt" o:preferrelative="t" o:ole="">
             <o:lock v:ext="edit"/>
             <v:imagedata xmlns:r="http://schemas.openxmlformats.org/officeDocument/2006/relationships" r:id="docRId29" o:title=""/>
           </v:rect>
@@ -5132,8 +5271,8 @@
         </w:rPr>
       </w:pPr>
       <w:r>
-        <w:object w:dxaOrig="7613" w:dyaOrig="5142">
-          <v:rect xmlns:o="urn:schemas-microsoft-com:office:office" xmlns:v="urn:schemas-microsoft-com:vml" id="rectole0000000015" style="width:380.650000pt;height:257.100000pt" o:preferrelative="t" o:ole="">
+        <w:object w:dxaOrig="7714" w:dyaOrig="5203">
+          <v:rect xmlns:o="urn:schemas-microsoft-com:office:office" xmlns:v="urn:schemas-microsoft-com:vml" id="rectole0000000015" style="width:385.700000pt;height:260.150000pt" o:preferrelative="t" o:ole="">
             <o:lock v:ext="edit"/>
             <v:imagedata xmlns:r="http://schemas.openxmlformats.org/officeDocument/2006/relationships" r:id="docRId31" o:title=""/>
           </v:rect>
@@ -5200,8 +5339,8 @@
         </w:rPr>
       </w:pPr>
       <w:r>
-        <w:object w:dxaOrig="7633" w:dyaOrig="3563">
-          <v:rect xmlns:o="urn:schemas-microsoft-com:office:office" xmlns:v="urn:schemas-microsoft-com:vml" id="rectole0000000016" style="width:381.650000pt;height:178.150000pt" o:preferrelative="t" o:ole="">
+        <w:object w:dxaOrig="7734" w:dyaOrig="3603">
+          <v:rect xmlns:o="urn:schemas-microsoft-com:office:office" xmlns:v="urn:schemas-microsoft-com:vml" id="rectole0000000016" style="width:386.700000pt;height:180.150000pt" o:preferrelative="t" o:ole="">
             <o:lock v:ext="edit"/>
             <v:imagedata xmlns:r="http://schemas.openxmlformats.org/officeDocument/2006/relationships" r:id="docRId33" o:title=""/>
           </v:rect>
@@ -5268,8 +5407,8 @@
         </w:rPr>
       </w:pPr>
       <w:r>
-        <w:object w:dxaOrig="8422" w:dyaOrig="4008">
-          <v:rect xmlns:o="urn:schemas-microsoft-com:office:office" xmlns:v="urn:schemas-microsoft-com:vml" id="rectole0000000017" style="width:421.100000pt;height:200.400000pt" o:preferrelative="t" o:ole="">
+        <w:object w:dxaOrig="8524" w:dyaOrig="4049">
+          <v:rect xmlns:o="urn:schemas-microsoft-com:office:office" xmlns:v="urn:schemas-microsoft-com:vml" id="rectole0000000017" style="width:426.200000pt;height:202.450000pt" o:preferrelative="t" o:ole="">
             <o:lock v:ext="edit"/>
             <v:imagedata xmlns:r="http://schemas.openxmlformats.org/officeDocument/2006/relationships" r:id="docRId35" o:title=""/>
           </v:rect>

</xml_diff>